<commit_message>
Portfolio and resume updated
</commit_message>
<xml_diff>
--- a/cv/Sabreen.PA.docx
+++ b/cv/Sabreen.PA.docx
@@ -8,6 +8,8 @@
         <w:jc w:val="center"/>
         <w:rPr>
           <w:rFonts w:ascii="Garamond" w:eastAsia="Garamond" w:hAnsi="Garamond" w:cs="Garamond"/>
+          <w:color w:val="0000FF"/>
+          <w:u w:val="single"/>
         </w:rPr>
       </w:pPr>
       <w:r>
@@ -32,7 +34,13 @@
         <w:rPr>
           <w:rFonts w:ascii="Garamond" w:eastAsia="Garamond" w:hAnsi="Garamond" w:cs="Garamond"/>
         </w:rPr>
-        <w:t xml:space="preserve">Cockeysville, Maryland • 4109672686 • sabreen.pa@outlook.com • </w:t>
+        <w:t>Baltimore</w:t>
+      </w:r>
+      <w:r>
+        <w:rPr>
+          <w:rFonts w:ascii="Garamond" w:eastAsia="Garamond" w:hAnsi="Garamond" w:cs="Garamond"/>
+        </w:rPr>
+        <w:t xml:space="preserve">, Maryland • 4109672686 • sabreen.pa@outlook.com • </w:t>
       </w:r>
       <w:hyperlink r:id="rId7">
         <w:r>
@@ -57,6 +65,24 @@
     </w:p>
     <w:p>
       <w:pPr>
+        <w:spacing w:line="240" w:lineRule="auto"/>
+        <w:jc w:val="center"/>
+        <w:rPr>
+          <w:rFonts w:ascii="Garamond" w:eastAsia="Garamond" w:hAnsi="Garamond" w:cs="Garamond"/>
+        </w:rPr>
+      </w:pPr>
+      <w:hyperlink r:id="rId8" w:history="1">
+        <w:r>
+          <w:rPr>
+            <w:rStyle w:val="Hyperlink"/>
+            <w:rFonts w:ascii="Garamond" w:eastAsia="Garamond" w:hAnsi="Garamond" w:cs="Garamond"/>
+          </w:rPr>
+          <w:t>Portfolio</w:t>
+        </w:r>
+      </w:hyperlink>
+    </w:p>
+    <w:p>
+      <w:pPr>
         <w:pBdr>
           <w:bottom w:val="single" w:sz="4" w:space="1" w:color="000000"/>
         </w:pBdr>
@@ -96,7 +122,13 @@
         <w:rPr>
           <w:rFonts w:ascii="Garamond" w:eastAsia="Garamond" w:hAnsi="Garamond" w:cs="Garamond"/>
         </w:rPr>
-        <w:t xml:space="preserve">Excellent time management skills and a detail-oriented problem solver with over </w:t>
+        <w:t>A</w:t>
+      </w:r>
+      <w:r>
+        <w:rPr>
+          <w:rFonts w:ascii="Garamond" w:eastAsia="Garamond" w:hAnsi="Garamond" w:cs="Garamond"/>
+        </w:rPr>
+        <w:t xml:space="preserve"> detail-oriented problem solver with over </w:t>
       </w:r>
       <w:r>
         <w:rPr>
@@ -109,13 +141,7 @@
         <w:rPr>
           <w:rFonts w:ascii="Garamond" w:eastAsia="Garamond" w:hAnsi="Garamond" w:cs="Garamond"/>
         </w:rPr>
-        <w:t xml:space="preserve"> training hours. Experienced in Full Stack Java Development and web development. Motivated in pursuing a career that will allow an opportunity to grow and excel in the full</w:t>
-      </w:r>
-      <w:r>
-        <w:rPr>
-          <w:rFonts w:ascii="Garamond" w:eastAsia="Garamond" w:hAnsi="Garamond" w:cs="Garamond"/>
-        </w:rPr>
-        <w:t xml:space="preserve"> stack web development environment; as well as showcasing previous work experience and leadership abilities.</w:t>
+        <w:t xml:space="preserve"> training hours. Experienced in Full Stack Java Development and web development. Motivated in pursuing a career that will allow an opportunity to grow and excel in the full stack web development environment; as well as showcasing previous work experience and leadership abilities.</w:t>
       </w:r>
     </w:p>
     <w:p>
@@ -160,13 +186,13 @@
           <w:rFonts w:ascii="Garamond" w:eastAsia="Garamond" w:hAnsi="Garamond" w:cs="Garamond"/>
           <w:b/>
         </w:rPr>
-        <w:t>Java SE 8 Programmer I Certification</w:t>
-      </w:r>
-      <w:r>
-        <w:rPr>
-          <w:rFonts w:ascii="Garamond" w:eastAsia="Garamond" w:hAnsi="Garamond" w:cs="Garamond"/>
-        </w:rPr>
-        <w:t xml:space="preserve"> (in progress; expected date of completion 08/2022)</w:t>
+        <w:t xml:space="preserve">W3Schools Certified JavaScript Developer </w:t>
+      </w:r>
+      <w:r>
+        <w:rPr>
+          <w:rFonts w:ascii="Garamond" w:eastAsia="Garamond" w:hAnsi="Garamond" w:cs="Garamond"/>
+        </w:rPr>
+        <w:t>(July 2022)</w:t>
       </w:r>
     </w:p>
     <w:p>
@@ -176,7 +202,7 @@
           <w:rFonts w:ascii="Garamond" w:eastAsia="Garamond" w:hAnsi="Garamond" w:cs="Garamond"/>
         </w:rPr>
         <w:sectPr>
-          <w:footerReference w:type="default" r:id="rId8"/>
+          <w:footerReference w:type="default" r:id="rId9"/>
           <w:pgSz w:w="12240" w:h="15840"/>
           <w:pgMar w:top="1440" w:right="1440" w:bottom="1440" w:left="1440" w:header="720" w:footer="720" w:gutter="0"/>
           <w:pgNumType w:start="1"/>
@@ -400,7 +426,13 @@
               <w:rPr>
                 <w:rFonts w:ascii="Garamond" w:eastAsia="Garamond" w:hAnsi="Garamond" w:cs="Garamond"/>
               </w:rPr>
-              <w:t xml:space="preserve">Website Building </w:t>
+              <w:t>Java</w:t>
+            </w:r>
+            <w:r>
+              <w:rPr>
+                <w:rFonts w:ascii="Garamond" w:eastAsia="Garamond" w:hAnsi="Garamond" w:cs="Garamond"/>
+              </w:rPr>
+              <w:t xml:space="preserve"> </w:t>
             </w:r>
           </w:p>
           <w:p>
@@ -473,14 +505,15 @@
           <w:rFonts w:ascii="Garamond" w:eastAsia="Garamond" w:hAnsi="Garamond" w:cs="Garamond"/>
           <w:b/>
         </w:rPr>
-        <w:t xml:space="preserve">Junior Full Stack Java Developer Program </w:t>
-      </w:r>
-      <w:r>
-        <w:rPr>
-          <w:rFonts w:ascii="Garamond" w:eastAsia="Garamond" w:hAnsi="Garamond" w:cs="Garamond"/>
+        <w:t>Software Developer Intern</w:t>
+      </w:r>
+      <w:r>
+        <w:rPr>
+          <w:rFonts w:ascii="Garamond" w:eastAsia="Garamond" w:hAnsi="Garamond" w:cs="Garamond"/>
+          <w:b/>
           <w:i/>
         </w:rPr>
-        <w:t>Training Participant (in progress)</w:t>
+        <w:t xml:space="preserve">                                                                                         </w:t>
       </w:r>
       <w:r>
         <w:rPr>
@@ -488,13 +521,13 @@
           <w:b/>
           <w:i/>
         </w:rPr>
-        <w:t xml:space="preserve">                                  </w:t>
-      </w:r>
-      <w:r>
-        <w:rPr>
-          <w:rFonts w:ascii="Garamond" w:eastAsia="Garamond" w:hAnsi="Garamond" w:cs="Garamond"/>
-        </w:rPr>
-        <w:t>Apr 2022 - Aug 2022</w:t>
+        <w:t xml:space="preserve">             </w:t>
+      </w:r>
+      <w:r>
+        <w:rPr>
+          <w:rFonts w:ascii="Garamond" w:eastAsia="Garamond" w:hAnsi="Garamond" w:cs="Garamond"/>
+        </w:rPr>
+        <w:t>Sep 2022 - Present</w:t>
       </w:r>
     </w:p>
     <w:p>
@@ -508,12 +541,21 @@
           <w:rFonts w:ascii="Garamond" w:eastAsia="Garamond" w:hAnsi="Garamond" w:cs="Garamond"/>
         </w:rPr>
       </w:pPr>
-      <w:r>
-        <w:rPr>
-          <w:rFonts w:ascii="Garamond" w:eastAsia="Garamond" w:hAnsi="Garamond" w:cs="Garamond"/>
-          <w:b/>
-        </w:rPr>
-        <w:t xml:space="preserve">Generation USA| </w:t>
+      <w:proofErr w:type="spellStart"/>
+      <w:r>
+        <w:rPr>
+          <w:rFonts w:ascii="Garamond" w:eastAsia="Garamond" w:hAnsi="Garamond" w:cs="Garamond"/>
+          <w:b/>
+        </w:rPr>
+        <w:t>MillenniCare</w:t>
+      </w:r>
+      <w:proofErr w:type="spellEnd"/>
+      <w:r>
+        <w:rPr>
+          <w:rFonts w:ascii="Garamond" w:eastAsia="Garamond" w:hAnsi="Garamond" w:cs="Garamond"/>
+          <w:b/>
+        </w:rPr>
+        <w:t xml:space="preserve">| </w:t>
       </w:r>
       <w:r>
         <w:rPr>
@@ -539,42 +581,10 @@
       </w:pPr>
       <w:r>
         <w:rPr>
-          <w:rFonts w:ascii="Garamond" w:eastAsia="Garamond" w:hAnsi="Garamond" w:cs="Garamond"/>
-        </w:rPr>
-        <w:t>A 15-week Junior Full Stack Java Developer Program learning the technologies involved to create</w:t>
-      </w:r>
-    </w:p>
-    <w:p>
-      <w:pPr>
-        <w:tabs>
-          <w:tab w:val="left" w:pos="1134"/>
-          <w:tab w:val="right" w:pos="10080"/>
-        </w:tabs>
-        <w:spacing w:line="240" w:lineRule="auto"/>
-        <w:ind w:left="720"/>
-        <w:rPr>
-          <w:rFonts w:ascii="Garamond" w:eastAsia="Garamond" w:hAnsi="Garamond" w:cs="Garamond"/>
-        </w:rPr>
-      </w:pPr>
-      <w:proofErr w:type="gramStart"/>
-      <w:r>
-        <w:rPr>
-          <w:rFonts w:ascii="Garamond" w:eastAsia="Garamond" w:hAnsi="Garamond" w:cs="Garamond"/>
-        </w:rPr>
-        <w:t>a</w:t>
-      </w:r>
-      <w:proofErr w:type="gramEnd"/>
-      <w:r>
-        <w:rPr>
-          <w:rFonts w:ascii="Garamond" w:eastAsia="Garamond" w:hAnsi="Garamond" w:cs="Garamond"/>
-        </w:rPr>
-        <w:t xml:space="preserve"> full stack web application with Java an</w:t>
-      </w:r>
-      <w:r>
-        <w:rPr>
-          <w:rFonts w:ascii="Garamond" w:eastAsia="Garamond" w:hAnsi="Garamond" w:cs="Garamond"/>
-        </w:rPr>
-        <w:t>d JavaScript using React Framework, HTML5 and CSS3</w:t>
+          <w:rFonts w:ascii="Garamond" w:hAnsi="Garamond"/>
+          <w:color w:val="202124"/>
+        </w:rPr>
+        <w:t>Developing a website to connect to caregivers and care seekers using MERN stack. Also uses Material UI framework for creating user interfaces.</w:t>
       </w:r>
     </w:p>
     <w:p>
@@ -594,37 +604,209 @@
       </w:pPr>
       <w:r>
         <w:rPr>
-          <w:rFonts w:ascii="Garamond" w:eastAsia="Garamond" w:hAnsi="Garamond" w:cs="Garamond"/>
-        </w:rPr>
-        <w:t xml:space="preserve"> Implementing basic unit tests and deploying the application to </w:t>
+          <w:rFonts w:ascii="Garamond" w:hAnsi="Garamond"/>
+          <w:color w:val="202124"/>
+        </w:rPr>
+        <w:t xml:space="preserve"> Working on creating a user dashboard to give care</w:t>
+      </w:r>
+      <w:r>
+        <w:rPr>
+          <w:rFonts w:ascii="Garamond" w:hAnsi="Garamond"/>
+          <w:color w:val="202124"/>
+        </w:rPr>
+        <w:t xml:space="preserve"> </w:t>
+      </w:r>
+      <w:r>
+        <w:rPr>
+          <w:rFonts w:ascii="Garamond" w:hAnsi="Garamond"/>
+          <w:color w:val="202124"/>
+        </w:rPr>
+        <w:t>seekers and caregivers a platform to connect to each other.</w:t>
+      </w:r>
+    </w:p>
+    <w:p>
+      <w:pPr>
+        <w:numPr>
+          <w:ilvl w:val="0"/>
+          <w:numId w:val="3"/>
+        </w:numPr>
+        <w:tabs>
+          <w:tab w:val="left" w:pos="1134"/>
+          <w:tab w:val="right" w:pos="10080"/>
+        </w:tabs>
+        <w:spacing w:line="240" w:lineRule="auto"/>
+        <w:rPr>
+          <w:rFonts w:ascii="Garamond" w:eastAsia="Garamond" w:hAnsi="Garamond" w:cs="Garamond"/>
+        </w:rPr>
+      </w:pPr>
+      <w:r>
+        <w:rPr>
+          <w:rFonts w:ascii="Garamond" w:hAnsi="Garamond"/>
+        </w:rPr>
+        <w:t>Imple</w:t>
+      </w:r>
+      <w:r>
+        <w:rPr>
+          <w:rFonts w:ascii="Garamond" w:hAnsi="Garamond"/>
+        </w:rPr>
+        <w:t>menting basic unit tests using Jest</w:t>
+      </w:r>
+      <w:r>
+        <w:rPr>
+          <w:rFonts w:ascii="Garamond" w:hAnsi="Garamond"/>
+        </w:rPr>
+        <w:t>.</w:t>
+      </w:r>
+    </w:p>
+    <w:p>
+      <w:pPr>
+        <w:tabs>
+          <w:tab w:val="left" w:pos="1134"/>
+          <w:tab w:val="right" w:pos="10773"/>
+        </w:tabs>
+        <w:spacing w:line="240" w:lineRule="auto"/>
+        <w:rPr>
+          <w:rFonts w:ascii="Garamond" w:eastAsia="Garamond" w:hAnsi="Garamond" w:cs="Garamond"/>
+          <w:b/>
+        </w:rPr>
+      </w:pPr>
+    </w:p>
+    <w:p>
+      <w:pPr>
+        <w:tabs>
+          <w:tab w:val="left" w:pos="1134"/>
+          <w:tab w:val="right" w:pos="10773"/>
+        </w:tabs>
+        <w:spacing w:line="240" w:lineRule="auto"/>
+        <w:rPr>
+          <w:rFonts w:ascii="Garamond" w:eastAsia="Garamond" w:hAnsi="Garamond" w:cs="Garamond"/>
+        </w:rPr>
+      </w:pPr>
+      <w:r>
+        <w:rPr>
+          <w:rFonts w:ascii="Garamond" w:eastAsia="Garamond" w:hAnsi="Garamond" w:cs="Garamond"/>
+          <w:b/>
+        </w:rPr>
+        <w:t xml:space="preserve">Junior Full Stack Java Developer Program </w:t>
+      </w:r>
+      <w:r>
+        <w:rPr>
+          <w:rFonts w:ascii="Garamond" w:eastAsia="Garamond" w:hAnsi="Garamond" w:cs="Garamond"/>
+          <w:i/>
+        </w:rPr>
+        <w:t>Tr</w:t>
+      </w:r>
+      <w:r>
+        <w:rPr>
+          <w:rFonts w:ascii="Garamond" w:eastAsia="Garamond" w:hAnsi="Garamond" w:cs="Garamond"/>
+          <w:i/>
+        </w:rPr>
+        <w:t xml:space="preserve">aining Participant </w:t>
+      </w:r>
+      <w:r>
+        <w:rPr>
+          <w:rFonts w:ascii="Garamond" w:eastAsia="Garamond" w:hAnsi="Garamond" w:cs="Garamond"/>
+          <w:b/>
+          <w:i/>
+        </w:rPr>
+        <w:t xml:space="preserve">                                 </w:t>
+      </w:r>
+      <w:r>
+        <w:rPr>
+          <w:rFonts w:ascii="Garamond" w:eastAsia="Garamond" w:hAnsi="Garamond" w:cs="Garamond"/>
+          <w:b/>
+          <w:i/>
+        </w:rPr>
+        <w:t xml:space="preserve">            </w:t>
+      </w:r>
+      <w:r>
+        <w:rPr>
+          <w:rFonts w:ascii="Garamond" w:eastAsia="Garamond" w:hAnsi="Garamond" w:cs="Garamond"/>
+        </w:rPr>
+        <w:t>Apr 2022 - Aug 2022</w:t>
+      </w:r>
+    </w:p>
+    <w:p>
+      <w:pPr>
+        <w:tabs>
+          <w:tab w:val="left" w:pos="1134"/>
+          <w:tab w:val="right" w:pos="10773"/>
+        </w:tabs>
+        <w:spacing w:line="240" w:lineRule="auto"/>
+        <w:rPr>
+          <w:rFonts w:ascii="Garamond" w:eastAsia="Garamond" w:hAnsi="Garamond" w:cs="Garamond"/>
+        </w:rPr>
+      </w:pPr>
+      <w:r>
+        <w:rPr>
+          <w:rFonts w:ascii="Garamond" w:eastAsia="Garamond" w:hAnsi="Garamond" w:cs="Garamond"/>
+          <w:b/>
+        </w:rPr>
+        <w:t xml:space="preserve">Generation USA| </w:t>
+      </w:r>
+      <w:r>
+        <w:rPr>
+          <w:rFonts w:ascii="Garamond" w:eastAsia="Garamond" w:hAnsi="Garamond" w:cs="Garamond"/>
+        </w:rPr>
+        <w:t>Washington, DC</w:t>
+      </w:r>
+    </w:p>
+    <w:p>
+      <w:pPr>
+        <w:numPr>
+          <w:ilvl w:val="0"/>
+          <w:numId w:val="3"/>
+        </w:numPr>
+        <w:tabs>
+          <w:tab w:val="left" w:pos="1134"/>
+          <w:tab w:val="right" w:pos="10080"/>
+        </w:tabs>
+        <w:spacing w:line="240" w:lineRule="auto"/>
+        <w:rPr>
+          <w:rFonts w:ascii="Garamond" w:eastAsia="Garamond" w:hAnsi="Garamond" w:cs="Garamond"/>
+        </w:rPr>
+      </w:pPr>
+      <w:r>
+        <w:rPr>
+          <w:rFonts w:ascii="Garamond" w:hAnsi="Garamond"/>
+        </w:rPr>
+        <w:t xml:space="preserve">Participated in a 16-week Junior Full Stack Java Developer program spending over 460+ hours learning the technologies involved to create a full stack web application with Java using Spring Boot Framework, HTML5, CSS3, JavaScript and Bootstrap. </w:t>
+      </w:r>
+    </w:p>
+    <w:p>
+      <w:pPr>
+        <w:numPr>
+          <w:ilvl w:val="0"/>
+          <w:numId w:val="3"/>
+        </w:numPr>
+        <w:tabs>
+          <w:tab w:val="left" w:pos="1134"/>
+          <w:tab w:val="right" w:pos="10080"/>
+        </w:tabs>
+        <w:spacing w:line="240" w:lineRule="auto"/>
+        <w:rPr>
+          <w:rFonts w:ascii="Garamond" w:eastAsia="Garamond" w:hAnsi="Garamond" w:cs="Garamond"/>
+        </w:rPr>
+      </w:pPr>
+      <w:r>
+        <w:rPr>
+          <w:rFonts w:ascii="Garamond" w:hAnsi="Garamond"/>
+        </w:rPr>
+        <w:t xml:space="preserve">Implementing basic unit tests and deploying the application to </w:t>
       </w:r>
       <w:proofErr w:type="spellStart"/>
       <w:r>
         <w:rPr>
-          <w:rFonts w:ascii="Garamond" w:eastAsia="Garamond" w:hAnsi="Garamond" w:cs="Garamond"/>
-        </w:rPr>
-        <w:t>GitHub</w:t>
+          <w:rFonts w:ascii="Garamond" w:hAnsi="Garamond"/>
+        </w:rPr>
+        <w:t>Heroku</w:t>
       </w:r>
       <w:proofErr w:type="spellEnd"/>
       <w:r>
         <w:rPr>
-          <w:rFonts w:ascii="Garamond" w:eastAsia="Garamond" w:hAnsi="Garamond" w:cs="Garamond"/>
-        </w:rPr>
-        <w:t xml:space="preserve">; enrolled in an online CS50, LinkedIn and </w:t>
-      </w:r>
-      <w:proofErr w:type="spellStart"/>
-      <w:r>
-        <w:rPr>
-          <w:rFonts w:ascii="Garamond" w:eastAsia="Garamond" w:hAnsi="Garamond" w:cs="Garamond"/>
-        </w:rPr>
-        <w:t>Udemy</w:t>
-      </w:r>
-      <w:proofErr w:type="spellEnd"/>
-      <w:r>
-        <w:rPr>
-          <w:rFonts w:ascii="Garamond" w:eastAsia="Garamond" w:hAnsi="Garamond" w:cs="Garamond"/>
-        </w:rPr>
-        <w:t xml:space="preserve"> courses and practiced best coding practices.</w:t>
+          <w:rFonts w:ascii="Garamond" w:hAnsi="Garamond"/>
+        </w:rPr>
+        <w:t>.</w:t>
       </w:r>
     </w:p>
     <w:p>
@@ -666,7 +848,19 @@
         <w:rPr>
           <w:rFonts w:ascii="Garamond" w:eastAsia="Garamond" w:hAnsi="Garamond" w:cs="Garamond"/>
         </w:rPr>
-        <w:t>New York, NY                                                                                                  Feb 2015 - Feb 2016</w:t>
+        <w:t>Kochi, India</w:t>
+      </w:r>
+      <w:r>
+        <w:rPr>
+          <w:rFonts w:ascii="Garamond" w:eastAsia="Garamond" w:hAnsi="Garamond" w:cs="Garamond"/>
+        </w:rPr>
+        <w:t xml:space="preserve">                                                                                     </w:t>
+      </w:r>
+      <w:r>
+        <w:rPr>
+          <w:rFonts w:ascii="Garamond" w:eastAsia="Garamond" w:hAnsi="Garamond" w:cs="Garamond"/>
+        </w:rPr>
+        <w:t xml:space="preserve">             Feb 2015 – Aug 2015</w:t>
       </w:r>
     </w:p>
     <w:p>
@@ -720,13 +914,7 @@
         <w:rPr>
           <w:rFonts w:ascii="Garamond" w:eastAsia="Garamond" w:hAnsi="Garamond" w:cs="Garamond"/>
         </w:rPr>
-        <w:t>Involved in end-to-e</w:t>
-      </w:r>
-      <w:r>
-        <w:rPr>
-          <w:rFonts w:ascii="Garamond" w:eastAsia="Garamond" w:hAnsi="Garamond" w:cs="Garamond"/>
-        </w:rPr>
-        <w:t>nd unit testing and post production testing.</w:t>
+        <w:t>Involved in end-to-end unit testing and post production testing.</w:t>
       </w:r>
     </w:p>
     <w:p>
@@ -746,14 +934,12 @@
         </w:rPr>
         <w:t xml:space="preserve">Successfully generated back-end programming utilizing WAMP Apache with PHP, CSS, </w:t>
       </w:r>
-      <w:proofErr w:type="gramStart"/>
-      <w:r>
-        <w:rPr>
-          <w:rFonts w:ascii="Garamond" w:eastAsia="Garamond" w:hAnsi="Garamond" w:cs="Garamond"/>
-        </w:rPr>
-        <w:t>JavaScript</w:t>
-      </w:r>
-      <w:proofErr w:type="gramEnd"/>
+      <w:r>
+        <w:rPr>
+          <w:rFonts w:ascii="Garamond" w:eastAsia="Garamond" w:hAnsi="Garamond" w:cs="Garamond"/>
+        </w:rPr>
+        <w:t>and JavaScript</w:t>
+      </w:r>
       <w:r>
         <w:rPr>
           <w:rFonts w:ascii="Garamond" w:eastAsia="Garamond" w:hAnsi="Garamond" w:cs="Garamond"/>
@@ -834,10 +1020,205 @@
     <w:p>
       <w:pPr>
         <w:spacing w:line="240" w:lineRule="auto"/>
-        <w:rPr>
-          <w:rFonts w:ascii="Garamond" w:eastAsia="Garamond" w:hAnsi="Garamond" w:cs="Garamond"/>
-        </w:rPr>
-      </w:pPr>
+        <w:ind w:left="720"/>
+        <w:rPr>
+          <w:rFonts w:ascii="Garamond" w:eastAsia="Garamond" w:hAnsi="Garamond" w:cs="Garamond"/>
+          <w:highlight w:val="white"/>
+        </w:rPr>
+      </w:pPr>
+    </w:p>
+    <w:p>
+      <w:pPr>
+        <w:tabs>
+          <w:tab w:val="left" w:pos="1134"/>
+          <w:tab w:val="right" w:pos="10065"/>
+        </w:tabs>
+        <w:spacing w:line="240" w:lineRule="auto"/>
+        <w:rPr>
+          <w:rFonts w:ascii="Garamond" w:eastAsia="Garamond" w:hAnsi="Garamond" w:cs="Garamond"/>
+        </w:rPr>
+      </w:pPr>
+      <w:proofErr w:type="spellStart"/>
+      <w:r>
+        <w:rPr>
+          <w:rFonts w:ascii="Garamond" w:eastAsia="Garamond" w:hAnsi="Garamond" w:cs="Garamond"/>
+          <w:b/>
+        </w:rPr>
+        <w:t>Smartway</w:t>
+      </w:r>
+      <w:proofErr w:type="spellEnd"/>
+      <w:r>
+        <w:rPr>
+          <w:rFonts w:ascii="Garamond" w:eastAsia="Garamond" w:hAnsi="Garamond" w:cs="Garamond"/>
+          <w:b/>
+        </w:rPr>
+        <w:t xml:space="preserve"> Solutions</w:t>
+      </w:r>
+      <w:r>
+        <w:rPr>
+          <w:rFonts w:ascii="Garamond" w:eastAsia="Garamond" w:hAnsi="Garamond" w:cs="Garamond"/>
+          <w:b/>
+        </w:rPr>
+        <w:t xml:space="preserve">| </w:t>
+      </w:r>
+      <w:r>
+        <w:rPr>
+          <w:rFonts w:ascii="Garamond" w:eastAsia="Garamond" w:hAnsi="Garamond" w:cs="Garamond"/>
+        </w:rPr>
+        <w:t xml:space="preserve">Kochi, India                                                                                     </w:t>
+      </w:r>
+      <w:r>
+        <w:rPr>
+          <w:rFonts w:ascii="Garamond" w:eastAsia="Garamond" w:hAnsi="Garamond" w:cs="Garamond"/>
+        </w:rPr>
+        <w:t xml:space="preserve">     </w:t>
+      </w:r>
+      <w:r>
+        <w:rPr>
+          <w:rFonts w:ascii="Garamond" w:eastAsia="Garamond" w:hAnsi="Garamond" w:cs="Garamond"/>
+        </w:rPr>
+        <w:t>Aug 2014 – Feb 2015</w:t>
+      </w:r>
+    </w:p>
+    <w:p>
+      <w:pPr>
+        <w:spacing w:line="240" w:lineRule="auto"/>
+        <w:rPr>
+          <w:rFonts w:ascii="Garamond" w:eastAsia="Garamond" w:hAnsi="Garamond" w:cs="Garamond"/>
+          <w:i/>
+        </w:rPr>
+      </w:pPr>
+      <w:r>
+        <w:rPr>
+          <w:rFonts w:ascii="Garamond" w:eastAsia="Garamond" w:hAnsi="Garamond" w:cs="Garamond"/>
+          <w:i/>
+        </w:rPr>
+        <w:t>PHP Developer-</w:t>
+      </w:r>
+      <w:r>
+        <w:rPr>
+          <w:rFonts w:ascii="Garamond" w:eastAsia="Garamond" w:hAnsi="Garamond" w:cs="Garamond"/>
+          <w:i/>
+        </w:rPr>
+        <w:t>Trainee</w:t>
+      </w:r>
+    </w:p>
+    <w:p>
+      <w:pPr>
+        <w:pStyle w:val="ListParagraph"/>
+        <w:numPr>
+          <w:ilvl w:val="0"/>
+          <w:numId w:val="1"/>
+        </w:numPr>
+        <w:spacing w:line="240" w:lineRule="auto"/>
+        <w:rPr>
+          <w:rFonts w:ascii="Garamond" w:eastAsia="Garamond" w:hAnsi="Garamond" w:cs="Garamond"/>
+          <w:highlight w:val="white"/>
+        </w:rPr>
+      </w:pPr>
+      <w:r>
+        <w:rPr>
+          <w:rFonts w:ascii="Garamond" w:eastAsia="Garamond" w:hAnsi="Garamond" w:cs="Garamond"/>
+          <w:highlight w:val="white"/>
+        </w:rPr>
+        <w:t xml:space="preserve">Gained strong knowledge and experience in working with PHP, </w:t>
+      </w:r>
+      <w:r>
+        <w:rPr>
+          <w:rFonts w:ascii="Garamond" w:eastAsia="Garamond" w:hAnsi="Garamond" w:cs="Garamond"/>
+          <w:highlight w:val="white"/>
+        </w:rPr>
+        <w:t xml:space="preserve">MySQL, </w:t>
+      </w:r>
+      <w:r>
+        <w:rPr>
+          <w:rFonts w:ascii="Garamond" w:eastAsia="Garamond" w:hAnsi="Garamond" w:cs="Garamond"/>
+          <w:highlight w:val="white"/>
+        </w:rPr>
+        <w:t>HTML</w:t>
+      </w:r>
+      <w:r>
+        <w:rPr>
+          <w:rFonts w:ascii="Garamond" w:eastAsia="Garamond" w:hAnsi="Garamond" w:cs="Garamond"/>
+          <w:highlight w:val="white"/>
+        </w:rPr>
+        <w:t xml:space="preserve">, </w:t>
+      </w:r>
+      <w:r>
+        <w:rPr>
+          <w:rFonts w:ascii="Garamond" w:eastAsia="Garamond" w:hAnsi="Garamond" w:cs="Garamond"/>
+          <w:highlight w:val="white"/>
+        </w:rPr>
+        <w:t>CSS</w:t>
+      </w:r>
+      <w:r>
+        <w:rPr>
+          <w:rFonts w:ascii="Garamond" w:eastAsia="Garamond" w:hAnsi="Garamond" w:cs="Garamond"/>
+          <w:highlight w:val="white"/>
+        </w:rPr>
+        <w:t xml:space="preserve"> and JavaScript</w:t>
+      </w:r>
+      <w:r>
+        <w:rPr>
+          <w:rFonts w:ascii="Garamond" w:eastAsia="Garamond" w:hAnsi="Garamond" w:cs="Garamond"/>
+          <w:highlight w:val="white"/>
+        </w:rPr>
+        <w:t>.</w:t>
+      </w:r>
+    </w:p>
+    <w:p>
+      <w:pPr>
+        <w:numPr>
+          <w:ilvl w:val="0"/>
+          <w:numId w:val="1"/>
+        </w:numPr>
+        <w:spacing w:line="240" w:lineRule="auto"/>
+        <w:rPr>
+          <w:rFonts w:ascii="Garamond" w:eastAsia="Garamond" w:hAnsi="Garamond" w:cs="Garamond"/>
+          <w:highlight w:val="white"/>
+        </w:rPr>
+      </w:pPr>
+      <w:r>
+        <w:rPr>
+          <w:rFonts w:ascii="Garamond" w:hAnsi="Garamond"/>
+          <w:color w:val="464C4E"/>
+        </w:rPr>
+        <w:t>Developed dynamic web site using PHP, MySQL, HTML, CSS and JavaScript</w:t>
+      </w:r>
+      <w:r>
+        <w:rPr>
+          <w:rFonts w:ascii="Garamond" w:hAnsi="Garamond"/>
+          <w:color w:val="464C4E"/>
+        </w:rPr>
+        <w:t>.</w:t>
+      </w:r>
+    </w:p>
+    <w:p>
+      <w:pPr>
+        <w:numPr>
+          <w:ilvl w:val="0"/>
+          <w:numId w:val="1"/>
+        </w:numPr>
+        <w:spacing w:line="240" w:lineRule="auto"/>
+        <w:rPr>
+          <w:rFonts w:ascii="Garamond" w:eastAsia="Garamond" w:hAnsi="Garamond" w:cs="Garamond"/>
+          <w:highlight w:val="white"/>
+        </w:rPr>
+      </w:pPr>
+      <w:r>
+        <w:rPr>
+          <w:rFonts w:ascii="Garamond" w:eastAsia="Garamond" w:hAnsi="Garamond" w:cs="Garamond"/>
+          <w:highlight w:val="white"/>
+        </w:rPr>
+        <w:t>Tested websites and performed user testing and troubleshooting</w:t>
+      </w:r>
+      <w:r>
+        <w:rPr>
+          <w:rFonts w:ascii="Garamond" w:eastAsia="Garamond" w:hAnsi="Garamond" w:cs="Garamond"/>
+          <w:highlight w:val="white"/>
+        </w:rPr>
+        <w:t xml:space="preserve"> prior to live deployment.</w:t>
+      </w:r>
     </w:p>
     <w:p>
       <w:pPr>
@@ -868,7 +1249,7 @@
           <w:rFonts w:ascii="Garamond" w:eastAsia="Garamond" w:hAnsi="Garamond" w:cs="Garamond"/>
           <w:b/>
         </w:rPr>
-        <w:t xml:space="preserve">RELATED SKILLS </w:t>
+        <w:t>RELATED SKILLS</w:t>
       </w:r>
     </w:p>
     <w:p>
@@ -914,29 +1295,11 @@
           </w:tcPr>
           <w:p>
             <w:pPr>
+              <w:pStyle w:val="ListParagraph"/>
               <w:widowControl w:val="0"/>
               <w:numPr>
                 <w:ilvl w:val="0"/>
-                <w:numId w:val="2"/>
-              </w:numPr>
-              <w:spacing w:line="240" w:lineRule="auto"/>
-              <w:rPr>
-                <w:rFonts w:ascii="Garamond" w:eastAsia="Garamond" w:hAnsi="Garamond" w:cs="Garamond"/>
-              </w:rPr>
-            </w:pPr>
-            <w:r>
-              <w:rPr>
-                <w:rFonts w:ascii="Garamond" w:eastAsia="Garamond" w:hAnsi="Garamond" w:cs="Garamond"/>
-              </w:rPr>
-              <w:t>Java</w:t>
-            </w:r>
-          </w:p>
-          <w:p>
-            <w:pPr>
-              <w:widowControl w:val="0"/>
-              <w:numPr>
-                <w:ilvl w:val="0"/>
-                <w:numId w:val="2"/>
+                <w:numId w:val="9"/>
               </w:numPr>
               <w:spacing w:line="240" w:lineRule="auto"/>
               <w:rPr>
@@ -1013,6 +1376,144 @@
               <w:widowControl w:val="0"/>
               <w:spacing w:line="240" w:lineRule="auto"/>
               <w:ind w:left="720"/>
+              <w:rPr>
+                <w:rFonts w:ascii="Garamond" w:eastAsia="Garamond" w:hAnsi="Garamond" w:cs="Garamond"/>
+              </w:rPr>
+            </w:pPr>
+          </w:p>
+          <w:p>
+            <w:pPr>
+              <w:widowControl w:val="0"/>
+              <w:spacing w:line="240" w:lineRule="auto"/>
+              <w:ind w:left="720"/>
+              <w:rPr>
+                <w:rFonts w:ascii="Garamond" w:eastAsia="Garamond" w:hAnsi="Garamond" w:cs="Garamond"/>
+              </w:rPr>
+            </w:pPr>
+            <w:bookmarkStart w:id="0" w:name="_GoBack"/>
+            <w:bookmarkEnd w:id="0"/>
+          </w:p>
+        </w:tc>
+        <w:tc>
+          <w:tcPr>
+            <w:tcW w:w="3600" w:type="dxa"/>
+            <w:shd w:val="clear" w:color="auto" w:fill="auto"/>
+            <w:tcMar>
+              <w:top w:w="100" w:type="dxa"/>
+              <w:left w:w="100" w:type="dxa"/>
+              <w:bottom w:w="100" w:type="dxa"/>
+              <w:right w:w="100" w:type="dxa"/>
+            </w:tcMar>
+          </w:tcPr>
+          <w:p>
+            <w:pPr>
+              <w:widowControl w:val="0"/>
+              <w:numPr>
+                <w:ilvl w:val="0"/>
+                <w:numId w:val="2"/>
+              </w:numPr>
+              <w:spacing w:line="240" w:lineRule="auto"/>
+              <w:rPr>
+                <w:rFonts w:ascii="Garamond" w:eastAsia="Garamond" w:hAnsi="Garamond" w:cs="Garamond"/>
+              </w:rPr>
+            </w:pPr>
+            <w:r>
+              <w:rPr>
+                <w:rFonts w:ascii="Garamond" w:eastAsia="Garamond" w:hAnsi="Garamond" w:cs="Garamond"/>
+              </w:rPr>
+              <w:t xml:space="preserve">Spring Boot </w:t>
+            </w:r>
+          </w:p>
+          <w:p>
+            <w:pPr>
+              <w:widowControl w:val="0"/>
+              <w:numPr>
+                <w:ilvl w:val="0"/>
+                <w:numId w:val="2"/>
+              </w:numPr>
+              <w:spacing w:line="240" w:lineRule="auto"/>
+              <w:rPr>
+                <w:rFonts w:ascii="Garamond" w:eastAsia="Garamond" w:hAnsi="Garamond" w:cs="Garamond"/>
+              </w:rPr>
+            </w:pPr>
+            <w:r>
+              <w:rPr>
+                <w:rFonts w:ascii="Garamond" w:eastAsia="Garamond" w:hAnsi="Garamond" w:cs="Garamond"/>
+              </w:rPr>
+              <w:t>Rest API</w:t>
+            </w:r>
+          </w:p>
+          <w:p>
+            <w:pPr>
+              <w:widowControl w:val="0"/>
+              <w:numPr>
+                <w:ilvl w:val="0"/>
+                <w:numId w:val="2"/>
+              </w:numPr>
+              <w:spacing w:line="240" w:lineRule="auto"/>
+              <w:rPr>
+                <w:rFonts w:ascii="Garamond" w:eastAsia="Garamond" w:hAnsi="Garamond" w:cs="Garamond"/>
+              </w:rPr>
+            </w:pPr>
+            <w:r>
+              <w:rPr>
+                <w:rFonts w:ascii="Garamond" w:eastAsia="Garamond" w:hAnsi="Garamond" w:cs="Garamond"/>
+              </w:rPr>
+              <w:t>Unit Testing (</w:t>
+            </w:r>
+            <w:proofErr w:type="spellStart"/>
+            <w:r>
+              <w:rPr>
+                <w:rFonts w:ascii="Garamond" w:eastAsia="Garamond" w:hAnsi="Garamond" w:cs="Garamond"/>
+              </w:rPr>
+              <w:t>JUnit</w:t>
+            </w:r>
+            <w:proofErr w:type="spellEnd"/>
+            <w:r>
+              <w:rPr>
+                <w:rFonts w:ascii="Garamond" w:eastAsia="Garamond" w:hAnsi="Garamond" w:cs="Garamond"/>
+              </w:rPr>
+              <w:t xml:space="preserve">, </w:t>
+            </w:r>
+            <w:proofErr w:type="spellStart"/>
+            <w:r>
+              <w:rPr>
+                <w:rFonts w:ascii="Garamond" w:eastAsia="Garamond" w:hAnsi="Garamond" w:cs="Garamond"/>
+              </w:rPr>
+              <w:t>Mockito</w:t>
+            </w:r>
+            <w:proofErr w:type="spellEnd"/>
+            <w:r>
+              <w:rPr>
+                <w:rFonts w:ascii="Garamond" w:eastAsia="Garamond" w:hAnsi="Garamond" w:cs="Garamond"/>
+              </w:rPr>
+              <w:t>, Jest)</w:t>
+            </w:r>
+          </w:p>
+          <w:p>
+            <w:pPr>
+              <w:widowControl w:val="0"/>
+              <w:numPr>
+                <w:ilvl w:val="0"/>
+                <w:numId w:val="2"/>
+              </w:numPr>
+              <w:spacing w:line="240" w:lineRule="auto"/>
+              <w:rPr>
+                <w:rFonts w:ascii="Garamond" w:eastAsia="Garamond" w:hAnsi="Garamond" w:cs="Garamond"/>
+              </w:rPr>
+            </w:pPr>
+            <w:r>
+              <w:rPr>
+                <w:rFonts w:ascii="Garamond" w:eastAsia="Garamond" w:hAnsi="Garamond" w:cs="Garamond"/>
+              </w:rPr>
+              <w:t>React</w:t>
+            </w:r>
+          </w:p>
+          <w:p>
+            <w:pPr>
+              <w:widowControl w:val="0"/>
+              <w:spacing w:line="240" w:lineRule="auto"/>
+              <w:ind w:left="360"/>
               <w:rPr>
                 <w:rFonts w:ascii="Garamond" w:eastAsia="Garamond" w:hAnsi="Garamond" w:cs="Garamond"/>
               </w:rPr>
@@ -1056,113 +1557,6 @@
               <w:rPr>
                 <w:rFonts w:ascii="Garamond" w:eastAsia="Garamond" w:hAnsi="Garamond" w:cs="Garamond"/>
               </w:rPr>
-              <w:t xml:space="preserve">Spring Boot </w:t>
-            </w:r>
-          </w:p>
-          <w:p>
-            <w:pPr>
-              <w:widowControl w:val="0"/>
-              <w:numPr>
-                <w:ilvl w:val="0"/>
-                <w:numId w:val="2"/>
-              </w:numPr>
-              <w:spacing w:line="240" w:lineRule="auto"/>
-              <w:rPr>
-                <w:rFonts w:ascii="Garamond" w:eastAsia="Garamond" w:hAnsi="Garamond" w:cs="Garamond"/>
-              </w:rPr>
-            </w:pPr>
-            <w:r>
-              <w:rPr>
-                <w:rFonts w:ascii="Garamond" w:eastAsia="Garamond" w:hAnsi="Garamond" w:cs="Garamond"/>
-              </w:rPr>
-              <w:t>Rest API</w:t>
-            </w:r>
-          </w:p>
-          <w:p>
-            <w:pPr>
-              <w:widowControl w:val="0"/>
-              <w:numPr>
-                <w:ilvl w:val="0"/>
-                <w:numId w:val="2"/>
-              </w:numPr>
-              <w:spacing w:line="240" w:lineRule="auto"/>
-              <w:rPr>
-                <w:rFonts w:ascii="Garamond" w:eastAsia="Garamond" w:hAnsi="Garamond" w:cs="Garamond"/>
-              </w:rPr>
-            </w:pPr>
-            <w:r>
-              <w:rPr>
-                <w:rFonts w:ascii="Garamond" w:eastAsia="Garamond" w:hAnsi="Garamond" w:cs="Garamond"/>
-              </w:rPr>
-              <w:t>Unit Testing (</w:t>
-            </w:r>
-            <w:proofErr w:type="spellStart"/>
-            <w:r>
-              <w:rPr>
-                <w:rFonts w:ascii="Garamond" w:eastAsia="Garamond" w:hAnsi="Garamond" w:cs="Garamond"/>
-              </w:rPr>
-              <w:t>JUnit</w:t>
-            </w:r>
-            <w:proofErr w:type="spellEnd"/>
-            <w:r>
-              <w:rPr>
-                <w:rFonts w:ascii="Garamond" w:eastAsia="Garamond" w:hAnsi="Garamond" w:cs="Garamond"/>
-              </w:rPr>
-              <w:t xml:space="preserve">, </w:t>
-            </w:r>
-            <w:proofErr w:type="spellStart"/>
-            <w:r>
-              <w:rPr>
-                <w:rFonts w:ascii="Garamond" w:eastAsia="Garamond" w:hAnsi="Garamond" w:cs="Garamond"/>
-              </w:rPr>
-              <w:t>Mockito</w:t>
-            </w:r>
-            <w:proofErr w:type="spellEnd"/>
-            <w:r>
-              <w:rPr>
-                <w:rFonts w:ascii="Garamond" w:eastAsia="Garamond" w:hAnsi="Garamond" w:cs="Garamond"/>
-              </w:rPr>
-              <w:t>)</w:t>
-            </w:r>
-          </w:p>
-          <w:p>
-            <w:pPr>
-              <w:widowControl w:val="0"/>
-              <w:spacing w:line="240" w:lineRule="auto"/>
-              <w:ind w:left="720"/>
-              <w:rPr>
-                <w:rFonts w:ascii="Garamond" w:eastAsia="Garamond" w:hAnsi="Garamond" w:cs="Garamond"/>
-              </w:rPr>
-            </w:pPr>
-          </w:p>
-        </w:tc>
-        <w:tc>
-          <w:tcPr>
-            <w:tcW w:w="3600" w:type="dxa"/>
-            <w:shd w:val="clear" w:color="auto" w:fill="auto"/>
-            <w:tcMar>
-              <w:top w:w="100" w:type="dxa"/>
-              <w:left w:w="100" w:type="dxa"/>
-              <w:bottom w:w="100" w:type="dxa"/>
-              <w:right w:w="100" w:type="dxa"/>
-            </w:tcMar>
-          </w:tcPr>
-          <w:p>
-            <w:pPr>
-              <w:widowControl w:val="0"/>
-              <w:numPr>
-                <w:ilvl w:val="0"/>
-                <w:numId w:val="2"/>
-              </w:numPr>
-              <w:spacing w:line="240" w:lineRule="auto"/>
-              <w:rPr>
-                <w:rFonts w:ascii="Garamond" w:eastAsia="Garamond" w:hAnsi="Garamond" w:cs="Garamond"/>
-              </w:rPr>
-            </w:pPr>
-            <w:r>
-              <w:rPr>
-                <w:rFonts w:ascii="Garamond" w:eastAsia="Garamond" w:hAnsi="Garamond" w:cs="Garamond"/>
-              </w:rPr>
               <w:t>SQL</w:t>
             </w:r>
           </w:p>
@@ -1207,6 +1601,44 @@
           <w:p>
             <w:pPr>
               <w:widowControl w:val="0"/>
+              <w:numPr>
+                <w:ilvl w:val="0"/>
+                <w:numId w:val="2"/>
+              </w:numPr>
+              <w:spacing w:line="240" w:lineRule="auto"/>
+              <w:rPr>
+                <w:rFonts w:ascii="Garamond" w:eastAsia="Garamond" w:hAnsi="Garamond" w:cs="Garamond"/>
+              </w:rPr>
+            </w:pPr>
+            <w:r>
+              <w:rPr>
+                <w:rFonts w:ascii="Garamond" w:eastAsia="Garamond" w:hAnsi="Garamond" w:cs="Garamond"/>
+              </w:rPr>
+              <w:t>Node.js</w:t>
+            </w:r>
+          </w:p>
+          <w:p>
+            <w:pPr>
+              <w:widowControl w:val="0"/>
+              <w:numPr>
+                <w:ilvl w:val="0"/>
+                <w:numId w:val="2"/>
+              </w:numPr>
+              <w:spacing w:line="240" w:lineRule="auto"/>
+              <w:rPr>
+                <w:rFonts w:ascii="Garamond" w:eastAsia="Garamond" w:hAnsi="Garamond" w:cs="Garamond"/>
+              </w:rPr>
+            </w:pPr>
+            <w:r>
+              <w:rPr>
+                <w:rFonts w:ascii="Garamond" w:eastAsia="Garamond" w:hAnsi="Garamond" w:cs="Garamond"/>
+              </w:rPr>
+              <w:t>Material UI</w:t>
+            </w:r>
+          </w:p>
+          <w:p>
+            <w:pPr>
+              <w:widowControl w:val="0"/>
               <w:spacing w:line="240" w:lineRule="auto"/>
               <w:ind w:left="720"/>
               <w:rPr>
@@ -1224,6 +1656,16 @@
               </w:rPr>
             </w:pPr>
           </w:p>
+          <w:p>
+            <w:pPr>
+              <w:widowControl w:val="0"/>
+              <w:spacing w:line="240" w:lineRule="auto"/>
+              <w:ind w:left="720"/>
+              <w:rPr>
+                <w:rFonts w:ascii="Garamond" w:eastAsia="Garamond" w:hAnsi="Garamond" w:cs="Garamond"/>
+              </w:rPr>
+            </w:pPr>
+          </w:p>
         </w:tc>
       </w:tr>
     </w:tbl>
@@ -1235,39 +1677,25 @@
         <w:spacing w:line="240" w:lineRule="auto"/>
         <w:rPr>
           <w:rFonts w:ascii="Garamond" w:eastAsia="Garamond" w:hAnsi="Garamond" w:cs="Garamond"/>
-          <w:b/>
-        </w:rPr>
-      </w:pPr>
-    </w:p>
-    <w:p>
-      <w:pPr>
-        <w:pBdr>
-          <w:bottom w:val="single" w:sz="4" w:space="1" w:color="000000"/>
-        </w:pBdr>
-        <w:spacing w:line="240" w:lineRule="auto"/>
-        <w:rPr>
-          <w:rFonts w:ascii="Garamond" w:eastAsia="Garamond" w:hAnsi="Garamond" w:cs="Garamond"/>
-          <w:b/>
-        </w:rPr>
-      </w:pPr>
-    </w:p>
-    <w:p>
-      <w:pPr>
-        <w:pBdr>
-          <w:bottom w:val="single" w:sz="4" w:space="1" w:color="000000"/>
-        </w:pBdr>
-        <w:spacing w:line="240" w:lineRule="auto"/>
-        <w:rPr>
-          <w:rFonts w:ascii="Garamond" w:eastAsia="Garamond" w:hAnsi="Garamond" w:cs="Garamond"/>
-        </w:rPr>
-      </w:pPr>
-      <w:r>
-        <w:rPr>
-          <w:rFonts w:ascii="Garamond" w:eastAsia="Garamond" w:hAnsi="Garamond" w:cs="Garamond"/>
-          <w:b/>
-        </w:rPr>
-        <w:t>EDUCATION</w:t>
-      </w:r>
+        </w:rPr>
+      </w:pPr>
+      <w:r>
+        <w:rPr>
+          <w:rFonts w:ascii="Garamond" w:eastAsia="Garamond" w:hAnsi="Garamond" w:cs="Garamond"/>
+          <w:b/>
+        </w:rPr>
+        <w:t>PROJECTS</w:t>
+      </w:r>
+    </w:p>
+    <w:p>
+      <w:pPr>
+        <w:widowControl w:val="0"/>
+        <w:spacing w:line="240" w:lineRule="auto"/>
+        <w:ind w:left="720"/>
+        <w:rPr>
+          <w:rFonts w:ascii="Garamond" w:eastAsia="Garamond" w:hAnsi="Garamond" w:cs="Garamond"/>
+        </w:rPr>
+      </w:pPr>
     </w:p>
     <w:p>
       <w:pPr>
@@ -1286,15 +1714,7 @@
           <w:rFonts w:ascii="Garamond" w:eastAsia="Garamond" w:hAnsi="Garamond" w:cs="Garamond"/>
           <w:b/>
         </w:rPr>
-        <w:t xml:space="preserve">Junior Full Stack Java Developer Program                                                        </w:t>
-      </w:r>
-      <w:bookmarkStart w:id="0" w:name="_GoBack"/>
-      <w:bookmarkEnd w:id="0"/>
-      <w:r>
-        <w:rPr>
-          <w:rFonts w:ascii="Garamond" w:eastAsia="Garamond" w:hAnsi="Garamond" w:cs="Garamond"/>
-        </w:rPr>
-        <w:t>Anticipated completion – Aug 2022</w:t>
+        <w:t>Ecommerce Website</w:t>
       </w:r>
     </w:p>
     <w:p>
@@ -1306,25 +1726,33 @@
         <w:spacing w:line="240" w:lineRule="auto"/>
         <w:rPr>
           <w:rFonts w:ascii="Garamond" w:eastAsia="Garamond" w:hAnsi="Garamond" w:cs="Garamond"/>
-          <w:b/>
-        </w:rPr>
-      </w:pPr>
-      <w:r>
-        <w:rPr>
-          <w:rFonts w:ascii="Garamond" w:eastAsia="Garamond" w:hAnsi="Garamond" w:cs="Garamond"/>
-          <w:b/>
-        </w:rPr>
-        <w:t xml:space="preserve">Generation USA | </w:t>
-      </w:r>
-      <w:r>
-        <w:rPr>
-          <w:rFonts w:ascii="Garamond" w:eastAsia="Garamond" w:hAnsi="Garamond" w:cs="Garamond"/>
-        </w:rPr>
-        <w:t>Washington, DC</w:t>
-      </w:r>
-    </w:p>
-    <w:p>
-      <w:pPr>
+        </w:rPr>
+      </w:pPr>
+      <w:r>
+        <w:rPr>
+          <w:rFonts w:ascii="Garamond" w:eastAsia="Garamond" w:hAnsi="Garamond" w:cs="Garamond"/>
+        </w:rPr>
+        <w:t>Developed an ecommerce for shopping women’s clothes using HTML, CSS, Bootstrap, JavaScript, MySQL</w:t>
+      </w:r>
+      <w:r>
+        <w:rPr>
+          <w:rFonts w:ascii="Garamond" w:eastAsia="Garamond" w:hAnsi="Garamond" w:cs="Garamond"/>
+        </w:rPr>
+        <w:t>, Java</w:t>
+      </w:r>
+      <w:r>
+        <w:rPr>
+          <w:rFonts w:ascii="Garamond" w:eastAsia="Garamond" w:hAnsi="Garamond" w:cs="Garamond"/>
+        </w:rPr>
+        <w:t xml:space="preserve"> and Spring Framework. Final project in Generation USA in a team of four.</w:t>
+      </w:r>
+    </w:p>
+    <w:p>
+      <w:pPr>
+        <w:numPr>
+          <w:ilvl w:val="0"/>
+          <w:numId w:val="5"/>
+        </w:numPr>
         <w:tabs>
           <w:tab w:val="left" w:pos="1134"/>
           <w:tab w:val="right" w:pos="10773"/>
@@ -1334,9 +1762,31 @@
           <w:rFonts w:ascii="Garamond" w:eastAsia="Garamond" w:hAnsi="Garamond" w:cs="Garamond"/>
         </w:rPr>
       </w:pPr>
-    </w:p>
-    <w:p>
-      <w:pPr>
+      <w:r>
+        <w:rPr>
+          <w:rFonts w:ascii="Garamond" w:eastAsia="Garamond" w:hAnsi="Garamond" w:cs="Garamond"/>
+        </w:rPr>
+        <w:t>Designed and developed the functionality of the product form</w:t>
+      </w:r>
+      <w:r>
+        <w:rPr>
+          <w:rFonts w:ascii="Garamond" w:eastAsia="Garamond" w:hAnsi="Garamond" w:cs="Garamond"/>
+        </w:rPr>
+        <w:t xml:space="preserve"> page and About Us </w:t>
+      </w:r>
+      <w:r>
+        <w:rPr>
+          <w:rFonts w:ascii="Garamond" w:eastAsia="Garamond" w:hAnsi="Garamond" w:cs="Garamond"/>
+        </w:rPr>
+        <w:t>page.</w:t>
+      </w:r>
+    </w:p>
+    <w:p>
+      <w:pPr>
+        <w:numPr>
+          <w:ilvl w:val="0"/>
+          <w:numId w:val="5"/>
+        </w:numPr>
         <w:tabs>
           <w:tab w:val="left" w:pos="1134"/>
           <w:tab w:val="right" w:pos="10773"/>
@@ -1344,32 +1794,21 @@
         <w:spacing w:line="240" w:lineRule="auto"/>
         <w:rPr>
           <w:rFonts w:ascii="Garamond" w:eastAsia="Garamond" w:hAnsi="Garamond" w:cs="Garamond"/>
-          <w:b/>
-        </w:rPr>
-      </w:pPr>
-      <w:r>
-        <w:rPr>
-          <w:rFonts w:ascii="Garamond" w:eastAsia="Garamond" w:hAnsi="Garamond" w:cs="Garamond"/>
-          <w:b/>
-        </w:rPr>
-        <w:t xml:space="preserve">Bachelor of Technology in Electronics and Communication Engineering    </w:t>
-      </w:r>
-      <w:r>
-        <w:rPr>
-          <w:rFonts w:ascii="Garamond" w:eastAsia="Garamond" w:hAnsi="Garamond" w:cs="Garamond"/>
-        </w:rPr>
-        <w:t>Mar 2014</w:t>
-      </w:r>
-      <w:r>
-        <w:rPr>
-          <w:rFonts w:ascii="Garamond" w:eastAsia="Garamond" w:hAnsi="Garamond" w:cs="Garamond"/>
-          <w:b/>
-        </w:rPr>
-        <w:t xml:space="preserve">                                                                                                  </w:t>
-      </w:r>
-    </w:p>
-    <w:p>
-      <w:pPr>
+        </w:rPr>
+      </w:pPr>
+      <w:r>
+        <w:rPr>
+          <w:rFonts w:ascii="Garamond" w:eastAsia="Garamond" w:hAnsi="Garamond" w:cs="Garamond"/>
+        </w:rPr>
+        <w:t>Added new products and listed them on the product list page using JavaScript.</w:t>
+      </w:r>
+    </w:p>
+    <w:p>
+      <w:pPr>
+        <w:numPr>
+          <w:ilvl w:val="0"/>
+          <w:numId w:val="5"/>
+        </w:numPr>
         <w:tabs>
           <w:tab w:val="left" w:pos="1134"/>
           <w:tab w:val="right" w:pos="10773"/>
@@ -1381,6 +1820,456 @@
       </w:pPr>
       <w:r>
         <w:rPr>
+          <w:rFonts w:ascii="Garamond" w:hAnsi="Garamond"/>
+        </w:rPr>
+        <w:t>Created REST APIS with Java using Spring Boot Framework and MySQL to handle HTTP requests and responses and create CRUD operation to fetch data with queries</w:t>
+      </w:r>
+    </w:p>
+    <w:p>
+      <w:pPr>
+        <w:tabs>
+          <w:tab w:val="left" w:pos="1134"/>
+          <w:tab w:val="right" w:pos="10773"/>
+        </w:tabs>
+        <w:spacing w:line="240" w:lineRule="auto"/>
+        <w:ind w:left="720"/>
+        <w:rPr>
+          <w:rFonts w:ascii="Garamond" w:eastAsia="Garamond" w:hAnsi="Garamond" w:cs="Garamond"/>
+        </w:rPr>
+      </w:pPr>
+    </w:p>
+    <w:p>
+      <w:pPr>
+        <w:tabs>
+          <w:tab w:val="left" w:pos="1134"/>
+          <w:tab w:val="right" w:pos="10773"/>
+        </w:tabs>
+        <w:spacing w:line="240" w:lineRule="auto"/>
+        <w:ind w:left="720"/>
+        <w:rPr>
+          <w:rFonts w:ascii="Garamond" w:eastAsia="Garamond" w:hAnsi="Garamond" w:cs="Garamond"/>
+        </w:rPr>
+      </w:pPr>
+    </w:p>
+    <w:p>
+      <w:pPr>
+        <w:tabs>
+          <w:tab w:val="left" w:pos="1134"/>
+          <w:tab w:val="right" w:pos="10773"/>
+        </w:tabs>
+        <w:spacing w:line="240" w:lineRule="auto"/>
+        <w:rPr>
+          <w:rFonts w:ascii="Garamond" w:eastAsia="Garamond" w:hAnsi="Garamond" w:cs="Garamond"/>
+          <w:b/>
+        </w:rPr>
+      </w:pPr>
+      <w:r>
+        <w:rPr>
+          <w:rFonts w:ascii="Garamond" w:eastAsia="Garamond" w:hAnsi="Garamond" w:cs="Garamond"/>
+          <w:b/>
+        </w:rPr>
+        <w:t>E-Banking Website Test</w:t>
+      </w:r>
+    </w:p>
+    <w:p>
+      <w:pPr>
+        <w:tabs>
+          <w:tab w:val="left" w:pos="1134"/>
+          <w:tab w:val="right" w:pos="10773"/>
+        </w:tabs>
+        <w:spacing w:line="240" w:lineRule="auto"/>
+        <w:rPr>
+          <w:rFonts w:ascii="Garamond" w:eastAsia="Garamond" w:hAnsi="Garamond" w:cs="Garamond"/>
+          <w:b/>
+        </w:rPr>
+      </w:pPr>
+      <w:r>
+        <w:rPr>
+          <w:rFonts w:ascii="Garamond" w:eastAsia="Garamond" w:hAnsi="Garamond" w:cs="Garamond"/>
+        </w:rPr>
+        <w:t xml:space="preserve">Testing a demo banking website which aims to provide a net banking facility to its customers. Used Selenium </w:t>
+      </w:r>
+      <w:proofErr w:type="spellStart"/>
+      <w:r>
+        <w:rPr>
+          <w:rFonts w:ascii="Garamond" w:eastAsia="Garamond" w:hAnsi="Garamond" w:cs="Garamond"/>
+        </w:rPr>
+        <w:t>WebDriver</w:t>
+      </w:r>
+      <w:proofErr w:type="spellEnd"/>
+      <w:r>
+        <w:rPr>
+          <w:rFonts w:ascii="Garamond" w:eastAsia="Garamond" w:hAnsi="Garamond" w:cs="Garamond"/>
+        </w:rPr>
+        <w:t xml:space="preserve"> in Java for completing the project.</w:t>
+      </w:r>
+      <w:r>
+        <w:rPr>
+          <w:rFonts w:ascii="Garamond" w:eastAsia="Garamond" w:hAnsi="Garamond" w:cs="Garamond"/>
+          <w:b/>
+        </w:rPr>
+        <w:t xml:space="preserve">          </w:t>
+      </w:r>
+    </w:p>
+    <w:p>
+      <w:pPr>
+        <w:widowControl w:val="0"/>
+        <w:numPr>
+          <w:ilvl w:val="0"/>
+          <w:numId w:val="4"/>
+        </w:numPr>
+        <w:spacing w:line="240" w:lineRule="auto"/>
+        <w:rPr>
+          <w:rFonts w:ascii="Garamond" w:eastAsia="Garamond" w:hAnsi="Garamond" w:cs="Garamond"/>
+          <w:b/>
+        </w:rPr>
+      </w:pPr>
+      <w:r>
+        <w:rPr>
+          <w:rFonts w:ascii="Garamond" w:eastAsia="Garamond" w:hAnsi="Garamond" w:cs="Garamond"/>
+        </w:rPr>
+        <w:t xml:space="preserve">Developed test framework using </w:t>
+      </w:r>
+      <w:proofErr w:type="spellStart"/>
+      <w:r>
+        <w:rPr>
+          <w:rFonts w:ascii="Garamond" w:eastAsia="Garamond" w:hAnsi="Garamond" w:cs="Garamond"/>
+        </w:rPr>
+        <w:t>TestNG</w:t>
+      </w:r>
+      <w:proofErr w:type="spellEnd"/>
+      <w:r>
+        <w:rPr>
+          <w:rFonts w:ascii="Garamond" w:eastAsia="Garamond" w:hAnsi="Garamond" w:cs="Garamond"/>
+        </w:rPr>
+        <w:t xml:space="preserve"> and Selenium </w:t>
+      </w:r>
+      <w:proofErr w:type="spellStart"/>
+      <w:r>
+        <w:rPr>
+          <w:rFonts w:ascii="Garamond" w:eastAsia="Garamond" w:hAnsi="Garamond" w:cs="Garamond"/>
+        </w:rPr>
+        <w:t>WebDriver</w:t>
+      </w:r>
+      <w:proofErr w:type="spellEnd"/>
+      <w:r>
+        <w:rPr>
+          <w:rFonts w:ascii="Garamond" w:eastAsia="Garamond" w:hAnsi="Garamond" w:cs="Garamond"/>
+        </w:rPr>
+        <w:t>.</w:t>
+      </w:r>
+    </w:p>
+    <w:p>
+      <w:pPr>
+        <w:widowControl w:val="0"/>
+        <w:numPr>
+          <w:ilvl w:val="0"/>
+          <w:numId w:val="6"/>
+        </w:numPr>
+        <w:spacing w:line="240" w:lineRule="auto"/>
+        <w:rPr>
+          <w:rFonts w:ascii="Garamond" w:eastAsia="Garamond" w:hAnsi="Garamond" w:cs="Garamond"/>
+        </w:rPr>
+      </w:pPr>
+      <w:r>
+        <w:rPr>
+          <w:rFonts w:ascii="Garamond" w:eastAsia="Garamond" w:hAnsi="Garamond" w:cs="Garamond"/>
+        </w:rPr>
+        <w:t xml:space="preserve">Created automation test scripts using Java, </w:t>
+      </w:r>
+      <w:proofErr w:type="spellStart"/>
+      <w:r>
+        <w:rPr>
+          <w:rFonts w:ascii="Garamond" w:eastAsia="Garamond" w:hAnsi="Garamond" w:cs="Garamond"/>
+        </w:rPr>
+        <w:t>TestNG</w:t>
+      </w:r>
+      <w:proofErr w:type="spellEnd"/>
+      <w:r>
+        <w:rPr>
+          <w:rFonts w:ascii="Garamond" w:eastAsia="Garamond" w:hAnsi="Garamond" w:cs="Garamond"/>
+        </w:rPr>
+        <w:t xml:space="preserve">, Selenium </w:t>
+      </w:r>
+      <w:proofErr w:type="spellStart"/>
+      <w:r>
+        <w:rPr>
+          <w:rFonts w:ascii="Garamond" w:eastAsia="Garamond" w:hAnsi="Garamond" w:cs="Garamond"/>
+        </w:rPr>
+        <w:t>WebDriver</w:t>
+      </w:r>
+      <w:proofErr w:type="spellEnd"/>
+      <w:r>
+        <w:rPr>
+          <w:rFonts w:ascii="Garamond" w:eastAsia="Garamond" w:hAnsi="Garamond" w:cs="Garamond"/>
+        </w:rPr>
+        <w:t xml:space="preserve"> and Maven.</w:t>
+      </w:r>
+    </w:p>
+    <w:p>
+      <w:pPr>
+        <w:widowControl w:val="0"/>
+        <w:numPr>
+          <w:ilvl w:val="0"/>
+          <w:numId w:val="6"/>
+        </w:numPr>
+        <w:spacing w:line="240" w:lineRule="auto"/>
+        <w:rPr>
+          <w:rFonts w:ascii="Garamond" w:eastAsia="Garamond" w:hAnsi="Garamond" w:cs="Garamond"/>
+        </w:rPr>
+      </w:pPr>
+      <w:r>
+        <w:rPr>
+          <w:rFonts w:ascii="Garamond" w:eastAsia="Garamond" w:hAnsi="Garamond" w:cs="Garamond"/>
+        </w:rPr>
+        <w:t>Conducted Data driven and Cross browser testing.</w:t>
+      </w:r>
+    </w:p>
+    <w:p>
+      <w:pPr>
+        <w:widowControl w:val="0"/>
+        <w:numPr>
+          <w:ilvl w:val="0"/>
+          <w:numId w:val="6"/>
+        </w:numPr>
+        <w:spacing w:line="240" w:lineRule="auto"/>
+        <w:rPr>
+          <w:rFonts w:ascii="Garamond" w:eastAsia="Garamond" w:hAnsi="Garamond" w:cs="Garamond"/>
+        </w:rPr>
+      </w:pPr>
+      <w:r>
+        <w:rPr>
+          <w:rFonts w:ascii="Garamond" w:eastAsia="Garamond" w:hAnsi="Garamond" w:cs="Garamond"/>
+        </w:rPr>
+        <w:t xml:space="preserve">Used </w:t>
+      </w:r>
+      <w:proofErr w:type="spellStart"/>
+      <w:r>
+        <w:rPr>
+          <w:rFonts w:ascii="Garamond" w:eastAsia="Garamond" w:hAnsi="Garamond" w:cs="Garamond"/>
+        </w:rPr>
+        <w:t>GitHub</w:t>
+      </w:r>
+      <w:proofErr w:type="spellEnd"/>
+      <w:r>
+        <w:rPr>
+          <w:rFonts w:ascii="Garamond" w:eastAsia="Garamond" w:hAnsi="Garamond" w:cs="Garamond"/>
+        </w:rPr>
+        <w:t>/</w:t>
+      </w:r>
+      <w:proofErr w:type="spellStart"/>
+      <w:r>
+        <w:rPr>
+          <w:rFonts w:ascii="Garamond" w:eastAsia="Garamond" w:hAnsi="Garamond" w:cs="Garamond"/>
+        </w:rPr>
+        <w:t>Git</w:t>
+      </w:r>
+      <w:proofErr w:type="spellEnd"/>
+      <w:r>
+        <w:rPr>
+          <w:rFonts w:ascii="Garamond" w:eastAsia="Garamond" w:hAnsi="Garamond" w:cs="Garamond"/>
+        </w:rPr>
+        <w:t xml:space="preserve"> source control system.</w:t>
+      </w:r>
+    </w:p>
+    <w:p>
+      <w:pPr>
+        <w:widowControl w:val="0"/>
+        <w:numPr>
+          <w:ilvl w:val="0"/>
+          <w:numId w:val="6"/>
+        </w:numPr>
+        <w:spacing w:line="240" w:lineRule="auto"/>
+        <w:rPr>
+          <w:rFonts w:ascii="Garamond" w:eastAsia="Garamond" w:hAnsi="Garamond" w:cs="Garamond"/>
+        </w:rPr>
+      </w:pPr>
+      <w:r>
+        <w:rPr>
+          <w:rFonts w:ascii="Garamond" w:eastAsia="Garamond" w:hAnsi="Garamond" w:cs="Garamond"/>
+        </w:rPr>
+        <w:t>Integrated with Jenkins for execution.</w:t>
+      </w:r>
+    </w:p>
+    <w:p>
+      <w:pPr>
+        <w:pBdr>
+          <w:bottom w:val="single" w:sz="4" w:space="1" w:color="000000"/>
+        </w:pBdr>
+        <w:spacing w:line="240" w:lineRule="auto"/>
+        <w:rPr>
+          <w:rFonts w:ascii="Garamond" w:eastAsia="Garamond" w:hAnsi="Garamond" w:cs="Garamond"/>
+          <w:b/>
+        </w:rPr>
+      </w:pPr>
+    </w:p>
+    <w:p>
+      <w:pPr>
+        <w:pBdr>
+          <w:bottom w:val="single" w:sz="4" w:space="1" w:color="000000"/>
+        </w:pBdr>
+        <w:spacing w:line="240" w:lineRule="auto"/>
+        <w:rPr>
+          <w:rFonts w:ascii="Garamond" w:eastAsia="Garamond" w:hAnsi="Garamond" w:cs="Garamond"/>
+          <w:b/>
+        </w:rPr>
+      </w:pPr>
+    </w:p>
+    <w:p>
+      <w:pPr>
+        <w:pBdr>
+          <w:bottom w:val="single" w:sz="4" w:space="1" w:color="000000"/>
+        </w:pBdr>
+        <w:spacing w:line="240" w:lineRule="auto"/>
+        <w:rPr>
+          <w:rFonts w:ascii="Garamond" w:eastAsia="Garamond" w:hAnsi="Garamond" w:cs="Garamond"/>
+        </w:rPr>
+      </w:pPr>
+      <w:r>
+        <w:rPr>
+          <w:rFonts w:ascii="Garamond" w:eastAsia="Garamond" w:hAnsi="Garamond" w:cs="Garamond"/>
+          <w:b/>
+        </w:rPr>
+        <w:t>EDUCATION</w:t>
+      </w:r>
+    </w:p>
+    <w:p>
+      <w:pPr>
+        <w:tabs>
+          <w:tab w:val="left" w:pos="1134"/>
+          <w:tab w:val="right" w:pos="10773"/>
+        </w:tabs>
+        <w:spacing w:line="240" w:lineRule="auto"/>
+        <w:rPr>
+          <w:rFonts w:ascii="Garamond" w:eastAsia="Garamond" w:hAnsi="Garamond" w:cs="Garamond"/>
+          <w:b/>
+        </w:rPr>
+      </w:pPr>
+      <w:r>
+        <w:rPr>
+          <w:rFonts w:ascii="Garamond" w:eastAsia="Garamond" w:hAnsi="Garamond" w:cs="Garamond"/>
+          <w:b/>
+        </w:rPr>
+        <w:t xml:space="preserve">Junior Full Stack Java Developer Program                                                       </w:t>
+      </w:r>
+      <w:r>
+        <w:rPr>
+          <w:rFonts w:ascii="Garamond" w:eastAsia="Garamond" w:hAnsi="Garamond" w:cs="Garamond"/>
+          <w:b/>
+        </w:rPr>
+        <w:t xml:space="preserve">                    </w:t>
+      </w:r>
+      <w:r>
+        <w:rPr>
+          <w:rFonts w:ascii="Garamond" w:eastAsia="Garamond" w:hAnsi="Garamond" w:cs="Garamond"/>
+        </w:rPr>
+        <w:t>Apr 2022</w:t>
+      </w:r>
+      <w:r>
+        <w:rPr>
+          <w:rFonts w:ascii="Garamond" w:eastAsia="Garamond" w:hAnsi="Garamond" w:cs="Garamond"/>
+        </w:rPr>
+        <w:t xml:space="preserve"> – Aug 2022</w:t>
+      </w:r>
+    </w:p>
+    <w:p>
+      <w:pPr>
+        <w:tabs>
+          <w:tab w:val="left" w:pos="1134"/>
+          <w:tab w:val="right" w:pos="10773"/>
+        </w:tabs>
+        <w:spacing w:line="240" w:lineRule="auto"/>
+        <w:rPr>
+          <w:rFonts w:ascii="Garamond" w:eastAsia="Garamond" w:hAnsi="Garamond" w:cs="Garamond"/>
+          <w:b/>
+        </w:rPr>
+      </w:pPr>
+      <w:r>
+        <w:rPr>
+          <w:rFonts w:ascii="Garamond" w:eastAsia="Garamond" w:hAnsi="Garamond" w:cs="Garamond"/>
+          <w:b/>
+        </w:rPr>
+        <w:t xml:space="preserve">Generation USA | </w:t>
+      </w:r>
+      <w:r>
+        <w:rPr>
+          <w:rFonts w:ascii="Garamond" w:eastAsia="Garamond" w:hAnsi="Garamond" w:cs="Garamond"/>
+        </w:rPr>
+        <w:t>Washington, DC</w:t>
+      </w:r>
+    </w:p>
+    <w:p>
+      <w:pPr>
+        <w:tabs>
+          <w:tab w:val="left" w:pos="1134"/>
+          <w:tab w:val="right" w:pos="10773"/>
+        </w:tabs>
+        <w:spacing w:line="240" w:lineRule="auto"/>
+        <w:rPr>
+          <w:rFonts w:ascii="Garamond" w:eastAsia="Garamond" w:hAnsi="Garamond" w:cs="Garamond"/>
+        </w:rPr>
+      </w:pPr>
+    </w:p>
+    <w:p>
+      <w:pPr>
+        <w:tabs>
+          <w:tab w:val="left" w:pos="1134"/>
+          <w:tab w:val="right" w:pos="10773"/>
+        </w:tabs>
+        <w:spacing w:line="240" w:lineRule="auto"/>
+        <w:rPr>
+          <w:rFonts w:ascii="Garamond" w:eastAsia="Garamond" w:hAnsi="Garamond" w:cs="Garamond"/>
+          <w:b/>
+        </w:rPr>
+      </w:pPr>
+      <w:r>
+        <w:rPr>
+          <w:rFonts w:ascii="Garamond" w:eastAsia="Garamond" w:hAnsi="Garamond" w:cs="Garamond"/>
+          <w:b/>
+        </w:rPr>
+        <w:t>Bachelor of Technology in Electronics and Communication Engineering</w:t>
+      </w:r>
+      <w:r>
+        <w:rPr>
+          <w:rFonts w:ascii="Garamond" w:eastAsia="Garamond" w:hAnsi="Garamond" w:cs="Garamond"/>
+          <w:b/>
+        </w:rPr>
+        <w:t xml:space="preserve">   </w:t>
+      </w:r>
+      <w:r>
+        <w:rPr>
+          <w:rFonts w:ascii="Garamond" w:eastAsia="Garamond" w:hAnsi="Garamond" w:cs="Garamond"/>
+          <w:b/>
+        </w:rPr>
+        <w:t xml:space="preserve">                    </w:t>
+      </w:r>
+      <w:r>
+        <w:rPr>
+          <w:rFonts w:ascii="Garamond" w:eastAsia="Garamond" w:hAnsi="Garamond" w:cs="Garamond"/>
+        </w:rPr>
+        <w:t>Mar 2014</w:t>
+      </w:r>
+      <w:r>
+        <w:rPr>
+          <w:rFonts w:ascii="Garamond" w:eastAsia="Garamond" w:hAnsi="Garamond" w:cs="Garamond"/>
+          <w:b/>
+        </w:rPr>
+        <w:t xml:space="preserve">                                                                                            </w:t>
+      </w:r>
+    </w:p>
+    <w:p>
+      <w:pPr>
+        <w:tabs>
+          <w:tab w:val="left" w:pos="1134"/>
+          <w:tab w:val="right" w:pos="10773"/>
+        </w:tabs>
+        <w:spacing w:line="240" w:lineRule="auto"/>
+        <w:rPr>
+          <w:rFonts w:ascii="Garamond" w:eastAsia="Garamond" w:hAnsi="Garamond" w:cs="Garamond"/>
+        </w:rPr>
+      </w:pPr>
+      <w:r>
+        <w:rPr>
           <w:rFonts w:ascii="Garamond" w:eastAsia="Garamond" w:hAnsi="Garamond" w:cs="Garamond"/>
           <w:b/>
         </w:rPr>
@@ -1401,7 +2290,11 @@
         <w:t>, India</w:t>
       </w:r>
     </w:p>
-    <w:p/>
+    <w:p>
+      <w:r>
+        <w:t xml:space="preserve">  </w:t>
+      </w:r>
+    </w:p>
     <w:sectPr>
       <w:type w:val="continuous"/>
       <w:pgSz w:w="12240" w:h="15840"/>
@@ -1471,122 +2364,122 @@
 <file path=word/numbering.xml><?xml version="1.0" encoding="utf-8"?>
 <w:numbering xmlns:wpc="http://schemas.microsoft.com/office/word/2010/wordprocessingCanvas" xmlns:mc="http://schemas.openxmlformats.org/markup-compatibility/2006" xmlns:o="urn:schemas-microsoft-com:office:office" xmlns:r="http://schemas.openxmlformats.org/officeDocument/2006/relationships" xmlns:m="http://schemas.openxmlformats.org/officeDocument/2006/math" xmlns:v="urn:schemas-microsoft-com:vml" xmlns:wp14="http://schemas.microsoft.com/office/word/2010/wordprocessingDrawing" xmlns:wp="http://schemas.openxmlformats.org/drawingml/2006/wordprocessingDrawing" xmlns:w10="urn:schemas-microsoft-com:office:word" xmlns:w="http://schemas.openxmlformats.org/wordprocessingml/2006/main" xmlns:w14="http://schemas.microsoft.com/office/word/2010/wordml" xmlns:w15="http://schemas.microsoft.com/office/word/2012/wordml" xmlns:wpg="http://schemas.microsoft.com/office/word/2010/wordprocessingGroup" xmlns:wpi="http://schemas.microsoft.com/office/word/2010/wordprocessingInk" xmlns:wne="http://schemas.microsoft.com/office/word/2006/wordml" xmlns:wps="http://schemas.microsoft.com/office/word/2010/wordprocessingShape" mc:Ignorable="w14 w15 wp14">
   <w:abstractNum w:abstractNumId="0">
-    <w:nsid w:val="09C74E1C"/>
-    <w:multiLevelType w:val="multilevel"/>
-    <w:tmpl w:val="A01842EE"/>
-    <w:lvl w:ilvl="0">
-      <w:start w:val="1"/>
-      <w:numFmt w:val="bullet"/>
-      <w:lvlText w:val="●"/>
-      <w:lvlJc w:val="left"/>
-      <w:pPr>
-        <w:ind w:left="720" w:hanging="360"/>
-      </w:pPr>
-      <w:rPr>
-        <w:u w:val="none"/>
-      </w:rPr>
-    </w:lvl>
-    <w:lvl w:ilvl="1">
-      <w:start w:val="1"/>
-      <w:numFmt w:val="bullet"/>
-      <w:lvlText w:val="○"/>
+    <w:nsid w:val="05523E92"/>
+    <w:multiLevelType w:val="hybridMultilevel"/>
+    <w:tmpl w:val="6478A9EA"/>
+    <w:lvl w:ilvl="0" w:tplc="40090001">
+      <w:start w:val="1"/>
+      <w:numFmt w:val="bullet"/>
+      <w:lvlText w:val=""/>
       <w:lvlJc w:val="left"/>
       <w:pPr>
         <w:ind w:left="1440" w:hanging="360"/>
       </w:pPr>
       <w:rPr>
-        <w:u w:val="none"/>
-      </w:rPr>
-    </w:lvl>
-    <w:lvl w:ilvl="2">
-      <w:start w:val="1"/>
-      <w:numFmt w:val="bullet"/>
-      <w:lvlText w:val="■"/>
+        <w:rFonts w:ascii="Symbol" w:hAnsi="Symbol" w:hint="default"/>
+      </w:rPr>
+    </w:lvl>
+    <w:lvl w:ilvl="1" w:tplc="40090003" w:tentative="1">
+      <w:start w:val="1"/>
+      <w:numFmt w:val="bullet"/>
+      <w:lvlText w:val="o"/>
       <w:lvlJc w:val="left"/>
       <w:pPr>
         <w:ind w:left="2160" w:hanging="360"/>
       </w:pPr>
       <w:rPr>
-        <w:u w:val="none"/>
-      </w:rPr>
-    </w:lvl>
-    <w:lvl w:ilvl="3">
-      <w:start w:val="1"/>
-      <w:numFmt w:val="bullet"/>
-      <w:lvlText w:val="●"/>
+        <w:rFonts w:ascii="Courier New" w:hAnsi="Courier New" w:cs="Courier New" w:hint="default"/>
+      </w:rPr>
+    </w:lvl>
+    <w:lvl w:ilvl="2" w:tplc="40090005" w:tentative="1">
+      <w:start w:val="1"/>
+      <w:numFmt w:val="bullet"/>
+      <w:lvlText w:val=""/>
       <w:lvlJc w:val="left"/>
       <w:pPr>
         <w:ind w:left="2880" w:hanging="360"/>
       </w:pPr>
       <w:rPr>
-        <w:u w:val="none"/>
-      </w:rPr>
-    </w:lvl>
-    <w:lvl w:ilvl="4">
-      <w:start w:val="1"/>
-      <w:numFmt w:val="bullet"/>
-      <w:lvlText w:val="○"/>
+        <w:rFonts w:ascii="Wingdings" w:hAnsi="Wingdings" w:hint="default"/>
+      </w:rPr>
+    </w:lvl>
+    <w:lvl w:ilvl="3" w:tplc="40090001" w:tentative="1">
+      <w:start w:val="1"/>
+      <w:numFmt w:val="bullet"/>
+      <w:lvlText w:val=""/>
       <w:lvlJc w:val="left"/>
       <w:pPr>
         <w:ind w:left="3600" w:hanging="360"/>
       </w:pPr>
       <w:rPr>
-        <w:u w:val="none"/>
-      </w:rPr>
-    </w:lvl>
-    <w:lvl w:ilvl="5">
-      <w:start w:val="1"/>
-      <w:numFmt w:val="bullet"/>
-      <w:lvlText w:val="■"/>
+        <w:rFonts w:ascii="Symbol" w:hAnsi="Symbol" w:hint="default"/>
+      </w:rPr>
+    </w:lvl>
+    <w:lvl w:ilvl="4" w:tplc="40090003" w:tentative="1">
+      <w:start w:val="1"/>
+      <w:numFmt w:val="bullet"/>
+      <w:lvlText w:val="o"/>
       <w:lvlJc w:val="left"/>
       <w:pPr>
         <w:ind w:left="4320" w:hanging="360"/>
       </w:pPr>
       <w:rPr>
-        <w:u w:val="none"/>
-      </w:rPr>
-    </w:lvl>
-    <w:lvl w:ilvl="6">
-      <w:start w:val="1"/>
-      <w:numFmt w:val="bullet"/>
-      <w:lvlText w:val="●"/>
+        <w:rFonts w:ascii="Courier New" w:hAnsi="Courier New" w:cs="Courier New" w:hint="default"/>
+      </w:rPr>
+    </w:lvl>
+    <w:lvl w:ilvl="5" w:tplc="40090005" w:tentative="1">
+      <w:start w:val="1"/>
+      <w:numFmt w:val="bullet"/>
+      <w:lvlText w:val=""/>
       <w:lvlJc w:val="left"/>
       <w:pPr>
         <w:ind w:left="5040" w:hanging="360"/>
       </w:pPr>
       <w:rPr>
-        <w:u w:val="none"/>
-      </w:rPr>
-    </w:lvl>
-    <w:lvl w:ilvl="7">
-      <w:start w:val="1"/>
-      <w:numFmt w:val="bullet"/>
-      <w:lvlText w:val="○"/>
+        <w:rFonts w:ascii="Wingdings" w:hAnsi="Wingdings" w:hint="default"/>
+      </w:rPr>
+    </w:lvl>
+    <w:lvl w:ilvl="6" w:tplc="40090001" w:tentative="1">
+      <w:start w:val="1"/>
+      <w:numFmt w:val="bullet"/>
+      <w:lvlText w:val=""/>
       <w:lvlJc w:val="left"/>
       <w:pPr>
         <w:ind w:left="5760" w:hanging="360"/>
       </w:pPr>
       <w:rPr>
-        <w:u w:val="none"/>
-      </w:rPr>
-    </w:lvl>
-    <w:lvl w:ilvl="8">
-      <w:start w:val="1"/>
-      <w:numFmt w:val="bullet"/>
-      <w:lvlText w:val="■"/>
+        <w:rFonts w:ascii="Symbol" w:hAnsi="Symbol" w:hint="default"/>
+      </w:rPr>
+    </w:lvl>
+    <w:lvl w:ilvl="7" w:tplc="40090003" w:tentative="1">
+      <w:start w:val="1"/>
+      <w:numFmt w:val="bullet"/>
+      <w:lvlText w:val="o"/>
       <w:lvlJc w:val="left"/>
       <w:pPr>
         <w:ind w:left="6480" w:hanging="360"/>
       </w:pPr>
       <w:rPr>
-        <w:u w:val="none"/>
+        <w:rFonts w:ascii="Courier New" w:hAnsi="Courier New" w:cs="Courier New" w:hint="default"/>
+      </w:rPr>
+    </w:lvl>
+    <w:lvl w:ilvl="8" w:tplc="40090005" w:tentative="1">
+      <w:start w:val="1"/>
+      <w:numFmt w:val="bullet"/>
+      <w:lvlText w:val=""/>
+      <w:lvlJc w:val="left"/>
+      <w:pPr>
+        <w:ind w:left="7200" w:hanging="360"/>
+      </w:pPr>
+      <w:rPr>
+        <w:rFonts w:ascii="Wingdings" w:hAnsi="Wingdings" w:hint="default"/>
       </w:rPr>
     </w:lvl>
   </w:abstractNum>
   <w:abstractNum w:abstractNumId="1">
-    <w:nsid w:val="10BE7A32"/>
+    <w:nsid w:val="05F707F5"/>
     <w:multiLevelType w:val="multilevel"/>
-    <w:tmpl w:val="5F244C48"/>
+    <w:tmpl w:val="C7E40B46"/>
     <w:lvl w:ilvl="0">
       <w:start w:val="1"/>
       <w:numFmt w:val="bullet"/>
@@ -1596,31 +2489,31 @@
         <w:ind w:left="720" w:hanging="360"/>
       </w:pPr>
       <w:rPr>
-        <w:rFonts w:ascii="Noto Sans Symbols" w:eastAsia="Noto Sans Symbols" w:hAnsi="Noto Sans Symbols" w:cs="Noto Sans Symbols"/>
+        <w:u w:val="none"/>
       </w:rPr>
     </w:lvl>
     <w:lvl w:ilvl="1">
       <w:start w:val="1"/>
       <w:numFmt w:val="bullet"/>
-      <w:lvlText w:val="o"/>
+      <w:lvlText w:val="○"/>
       <w:lvlJc w:val="left"/>
       <w:pPr>
         <w:ind w:left="1440" w:hanging="360"/>
       </w:pPr>
       <w:rPr>
-        <w:rFonts w:ascii="Courier New" w:eastAsia="Courier New" w:hAnsi="Courier New" w:cs="Courier New"/>
+        <w:u w:val="none"/>
       </w:rPr>
     </w:lvl>
     <w:lvl w:ilvl="2">
       <w:start w:val="1"/>
       <w:numFmt w:val="bullet"/>
-      <w:lvlText w:val="▪"/>
+      <w:lvlText w:val="■"/>
       <w:lvlJc w:val="left"/>
       <w:pPr>
         <w:ind w:left="2160" w:hanging="360"/>
       </w:pPr>
       <w:rPr>
-        <w:rFonts w:ascii="Noto Sans Symbols" w:eastAsia="Noto Sans Symbols" w:hAnsi="Noto Sans Symbols" w:cs="Noto Sans Symbols"/>
+        <w:u w:val="none"/>
       </w:rPr>
     </w:lvl>
     <w:lvl w:ilvl="3">
@@ -1632,31 +2525,31 @@
         <w:ind w:left="2880" w:hanging="360"/>
       </w:pPr>
       <w:rPr>
-        <w:rFonts w:ascii="Noto Sans Symbols" w:eastAsia="Noto Sans Symbols" w:hAnsi="Noto Sans Symbols" w:cs="Noto Sans Symbols"/>
+        <w:u w:val="none"/>
       </w:rPr>
     </w:lvl>
     <w:lvl w:ilvl="4">
       <w:start w:val="1"/>
       <w:numFmt w:val="bullet"/>
-      <w:lvlText w:val="o"/>
+      <w:lvlText w:val="○"/>
       <w:lvlJc w:val="left"/>
       <w:pPr>
         <w:ind w:left="3600" w:hanging="360"/>
       </w:pPr>
       <w:rPr>
-        <w:rFonts w:ascii="Courier New" w:eastAsia="Courier New" w:hAnsi="Courier New" w:cs="Courier New"/>
+        <w:u w:val="none"/>
       </w:rPr>
     </w:lvl>
     <w:lvl w:ilvl="5">
       <w:start w:val="1"/>
       <w:numFmt w:val="bullet"/>
-      <w:lvlText w:val="▪"/>
+      <w:lvlText w:val="■"/>
       <w:lvlJc w:val="left"/>
       <w:pPr>
         <w:ind w:left="4320" w:hanging="360"/>
       </w:pPr>
       <w:rPr>
-        <w:rFonts w:ascii="Noto Sans Symbols" w:eastAsia="Noto Sans Symbols" w:hAnsi="Noto Sans Symbols" w:cs="Noto Sans Symbols"/>
+        <w:u w:val="none"/>
       </w:rPr>
     </w:lvl>
     <w:lvl w:ilvl="6">
@@ -1668,38 +2561,716 @@
         <w:ind w:left="5040" w:hanging="360"/>
       </w:pPr>
       <w:rPr>
-        <w:rFonts w:ascii="Noto Sans Symbols" w:eastAsia="Noto Sans Symbols" w:hAnsi="Noto Sans Symbols" w:cs="Noto Sans Symbols"/>
+        <w:u w:val="none"/>
       </w:rPr>
     </w:lvl>
     <w:lvl w:ilvl="7">
       <w:start w:val="1"/>
       <w:numFmt w:val="bullet"/>
-      <w:lvlText w:val="o"/>
+      <w:lvlText w:val="○"/>
       <w:lvlJc w:val="left"/>
       <w:pPr>
         <w:ind w:left="5760" w:hanging="360"/>
       </w:pPr>
       <w:rPr>
-        <w:rFonts w:ascii="Courier New" w:eastAsia="Courier New" w:hAnsi="Courier New" w:cs="Courier New"/>
+        <w:u w:val="none"/>
       </w:rPr>
     </w:lvl>
     <w:lvl w:ilvl="8">
       <w:start w:val="1"/>
       <w:numFmt w:val="bullet"/>
-      <w:lvlText w:val="▪"/>
+      <w:lvlText w:val="■"/>
       <w:lvlJc w:val="left"/>
       <w:pPr>
         <w:ind w:left="6480" w:hanging="360"/>
       </w:pPr>
       <w:rPr>
-        <w:rFonts w:ascii="Noto Sans Symbols" w:eastAsia="Noto Sans Symbols" w:hAnsi="Noto Sans Symbols" w:cs="Noto Sans Symbols"/>
+        <w:u w:val="none"/>
       </w:rPr>
     </w:lvl>
   </w:abstractNum>
   <w:abstractNum w:abstractNumId="2">
-    <w:nsid w:val="36DA09EF"/>
+    <w:nsid w:val="0D465613"/>
+    <w:multiLevelType w:val="hybridMultilevel"/>
+    <w:tmpl w:val="D0222DAE"/>
+    <w:lvl w:ilvl="0" w:tplc="40090001">
+      <w:start w:val="1"/>
+      <w:numFmt w:val="bullet"/>
+      <w:lvlText w:val=""/>
+      <w:lvlJc w:val="left"/>
+      <w:pPr>
+        <w:ind w:left="1080" w:hanging="360"/>
+      </w:pPr>
+      <w:rPr>
+        <w:rFonts w:ascii="Symbol" w:hAnsi="Symbol" w:hint="default"/>
+      </w:rPr>
+    </w:lvl>
+    <w:lvl w:ilvl="1" w:tplc="40090003" w:tentative="1">
+      <w:start w:val="1"/>
+      <w:numFmt w:val="bullet"/>
+      <w:lvlText w:val="o"/>
+      <w:lvlJc w:val="left"/>
+      <w:pPr>
+        <w:ind w:left="1800" w:hanging="360"/>
+      </w:pPr>
+      <w:rPr>
+        <w:rFonts w:ascii="Courier New" w:hAnsi="Courier New" w:cs="Courier New" w:hint="default"/>
+      </w:rPr>
+    </w:lvl>
+    <w:lvl w:ilvl="2" w:tplc="40090005" w:tentative="1">
+      <w:start w:val="1"/>
+      <w:numFmt w:val="bullet"/>
+      <w:lvlText w:val=""/>
+      <w:lvlJc w:val="left"/>
+      <w:pPr>
+        <w:ind w:left="2520" w:hanging="360"/>
+      </w:pPr>
+      <w:rPr>
+        <w:rFonts w:ascii="Wingdings" w:hAnsi="Wingdings" w:hint="default"/>
+      </w:rPr>
+    </w:lvl>
+    <w:lvl w:ilvl="3" w:tplc="40090001" w:tentative="1">
+      <w:start w:val="1"/>
+      <w:numFmt w:val="bullet"/>
+      <w:lvlText w:val=""/>
+      <w:lvlJc w:val="left"/>
+      <w:pPr>
+        <w:ind w:left="3240" w:hanging="360"/>
+      </w:pPr>
+      <w:rPr>
+        <w:rFonts w:ascii="Symbol" w:hAnsi="Symbol" w:hint="default"/>
+      </w:rPr>
+    </w:lvl>
+    <w:lvl w:ilvl="4" w:tplc="40090003" w:tentative="1">
+      <w:start w:val="1"/>
+      <w:numFmt w:val="bullet"/>
+      <w:lvlText w:val="o"/>
+      <w:lvlJc w:val="left"/>
+      <w:pPr>
+        <w:ind w:left="3960" w:hanging="360"/>
+      </w:pPr>
+      <w:rPr>
+        <w:rFonts w:ascii="Courier New" w:hAnsi="Courier New" w:cs="Courier New" w:hint="default"/>
+      </w:rPr>
+    </w:lvl>
+    <w:lvl w:ilvl="5" w:tplc="40090005" w:tentative="1">
+      <w:start w:val="1"/>
+      <w:numFmt w:val="bullet"/>
+      <w:lvlText w:val=""/>
+      <w:lvlJc w:val="left"/>
+      <w:pPr>
+        <w:ind w:left="4680" w:hanging="360"/>
+      </w:pPr>
+      <w:rPr>
+        <w:rFonts w:ascii="Wingdings" w:hAnsi="Wingdings" w:hint="default"/>
+      </w:rPr>
+    </w:lvl>
+    <w:lvl w:ilvl="6" w:tplc="40090001" w:tentative="1">
+      <w:start w:val="1"/>
+      <w:numFmt w:val="bullet"/>
+      <w:lvlText w:val=""/>
+      <w:lvlJc w:val="left"/>
+      <w:pPr>
+        <w:ind w:left="5400" w:hanging="360"/>
+      </w:pPr>
+      <w:rPr>
+        <w:rFonts w:ascii="Symbol" w:hAnsi="Symbol" w:hint="default"/>
+      </w:rPr>
+    </w:lvl>
+    <w:lvl w:ilvl="7" w:tplc="40090003" w:tentative="1">
+      <w:start w:val="1"/>
+      <w:numFmt w:val="bullet"/>
+      <w:lvlText w:val="o"/>
+      <w:lvlJc w:val="left"/>
+      <w:pPr>
+        <w:ind w:left="6120" w:hanging="360"/>
+      </w:pPr>
+      <w:rPr>
+        <w:rFonts w:ascii="Courier New" w:hAnsi="Courier New" w:cs="Courier New" w:hint="default"/>
+      </w:rPr>
+    </w:lvl>
+    <w:lvl w:ilvl="8" w:tplc="40090005" w:tentative="1">
+      <w:start w:val="1"/>
+      <w:numFmt w:val="bullet"/>
+      <w:lvlText w:val=""/>
+      <w:lvlJc w:val="left"/>
+      <w:pPr>
+        <w:ind w:left="6840" w:hanging="360"/>
+      </w:pPr>
+      <w:rPr>
+        <w:rFonts w:ascii="Wingdings" w:hAnsi="Wingdings" w:hint="default"/>
+      </w:rPr>
+    </w:lvl>
+  </w:abstractNum>
+  <w:abstractNum w:abstractNumId="3">
+    <w:nsid w:val="54103F60"/>
     <w:multiLevelType w:val="multilevel"/>
-    <w:tmpl w:val="996C6090"/>
+    <w:tmpl w:val="7A34AF8A"/>
+    <w:lvl w:ilvl="0">
+      <w:start w:val="1"/>
+      <w:numFmt w:val="bullet"/>
+      <w:lvlText w:val="●"/>
+      <w:lvlJc w:val="left"/>
+      <w:pPr>
+        <w:ind w:left="720" w:hanging="360"/>
+      </w:pPr>
+      <w:rPr>
+        <w:u w:val="none"/>
+      </w:rPr>
+    </w:lvl>
+    <w:lvl w:ilvl="1">
+      <w:start w:val="1"/>
+      <w:numFmt w:val="bullet"/>
+      <w:lvlText w:val="○"/>
+      <w:lvlJc w:val="left"/>
+      <w:pPr>
+        <w:ind w:left="1440" w:hanging="360"/>
+      </w:pPr>
+      <w:rPr>
+        <w:u w:val="none"/>
+      </w:rPr>
+    </w:lvl>
+    <w:lvl w:ilvl="2">
+      <w:start w:val="1"/>
+      <w:numFmt w:val="bullet"/>
+      <w:lvlText w:val="■"/>
+      <w:lvlJc w:val="left"/>
+      <w:pPr>
+        <w:ind w:left="2160" w:hanging="360"/>
+      </w:pPr>
+      <w:rPr>
+        <w:u w:val="none"/>
+      </w:rPr>
+    </w:lvl>
+    <w:lvl w:ilvl="3">
+      <w:start w:val="1"/>
+      <w:numFmt w:val="bullet"/>
+      <w:lvlText w:val="●"/>
+      <w:lvlJc w:val="left"/>
+      <w:pPr>
+        <w:ind w:left="2880" w:hanging="360"/>
+      </w:pPr>
+      <w:rPr>
+        <w:u w:val="none"/>
+      </w:rPr>
+    </w:lvl>
+    <w:lvl w:ilvl="4">
+      <w:start w:val="1"/>
+      <w:numFmt w:val="bullet"/>
+      <w:lvlText w:val="○"/>
+      <w:lvlJc w:val="left"/>
+      <w:pPr>
+        <w:ind w:left="3600" w:hanging="360"/>
+      </w:pPr>
+      <w:rPr>
+        <w:u w:val="none"/>
+      </w:rPr>
+    </w:lvl>
+    <w:lvl w:ilvl="5">
+      <w:start w:val="1"/>
+      <w:numFmt w:val="bullet"/>
+      <w:lvlText w:val="■"/>
+      <w:lvlJc w:val="left"/>
+      <w:pPr>
+        <w:ind w:left="4320" w:hanging="360"/>
+      </w:pPr>
+      <w:rPr>
+        <w:u w:val="none"/>
+      </w:rPr>
+    </w:lvl>
+    <w:lvl w:ilvl="6">
+      <w:start w:val="1"/>
+      <w:numFmt w:val="bullet"/>
+      <w:lvlText w:val="●"/>
+      <w:lvlJc w:val="left"/>
+      <w:pPr>
+        <w:ind w:left="5040" w:hanging="360"/>
+      </w:pPr>
+      <w:rPr>
+        <w:u w:val="none"/>
+      </w:rPr>
+    </w:lvl>
+    <w:lvl w:ilvl="7">
+      <w:start w:val="1"/>
+      <w:numFmt w:val="bullet"/>
+      <w:lvlText w:val="○"/>
+      <w:lvlJc w:val="left"/>
+      <w:pPr>
+        <w:ind w:left="5760" w:hanging="360"/>
+      </w:pPr>
+      <w:rPr>
+        <w:u w:val="none"/>
+      </w:rPr>
+    </w:lvl>
+    <w:lvl w:ilvl="8">
+      <w:start w:val="1"/>
+      <w:numFmt w:val="bullet"/>
+      <w:lvlText w:val="■"/>
+      <w:lvlJc w:val="left"/>
+      <w:pPr>
+        <w:ind w:left="6480" w:hanging="360"/>
+      </w:pPr>
+      <w:rPr>
+        <w:u w:val="none"/>
+      </w:rPr>
+    </w:lvl>
+  </w:abstractNum>
+  <w:abstractNum w:abstractNumId="4">
+    <w:nsid w:val="5B691C8B"/>
+    <w:multiLevelType w:val="multilevel"/>
+    <w:tmpl w:val="73D63CC2"/>
+    <w:lvl w:ilvl="0">
+      <w:start w:val="1"/>
+      <w:numFmt w:val="bullet"/>
+      <w:lvlText w:val="●"/>
+      <w:lvlJc w:val="left"/>
+      <w:pPr>
+        <w:ind w:left="720" w:hanging="360"/>
+      </w:pPr>
+      <w:rPr>
+        <w:rFonts w:ascii="Noto Sans Symbols" w:eastAsia="Noto Sans Symbols" w:hAnsi="Noto Sans Symbols" w:cs="Noto Sans Symbols"/>
+      </w:rPr>
+    </w:lvl>
+    <w:lvl w:ilvl="1">
+      <w:start w:val="1"/>
+      <w:numFmt w:val="bullet"/>
+      <w:lvlText w:val="o"/>
+      <w:lvlJc w:val="left"/>
+      <w:pPr>
+        <w:ind w:left="1440" w:hanging="360"/>
+      </w:pPr>
+      <w:rPr>
+        <w:rFonts w:ascii="Courier New" w:eastAsia="Courier New" w:hAnsi="Courier New" w:cs="Courier New"/>
+      </w:rPr>
+    </w:lvl>
+    <w:lvl w:ilvl="2">
+      <w:start w:val="1"/>
+      <w:numFmt w:val="bullet"/>
+      <w:lvlText w:val="▪"/>
+      <w:lvlJc w:val="left"/>
+      <w:pPr>
+        <w:ind w:left="2160" w:hanging="360"/>
+      </w:pPr>
+      <w:rPr>
+        <w:rFonts w:ascii="Noto Sans Symbols" w:eastAsia="Noto Sans Symbols" w:hAnsi="Noto Sans Symbols" w:cs="Noto Sans Symbols"/>
+      </w:rPr>
+    </w:lvl>
+    <w:lvl w:ilvl="3">
+      <w:start w:val="1"/>
+      <w:numFmt w:val="bullet"/>
+      <w:lvlText w:val="●"/>
+      <w:lvlJc w:val="left"/>
+      <w:pPr>
+        <w:ind w:left="2880" w:hanging="360"/>
+      </w:pPr>
+      <w:rPr>
+        <w:rFonts w:ascii="Noto Sans Symbols" w:eastAsia="Noto Sans Symbols" w:hAnsi="Noto Sans Symbols" w:cs="Noto Sans Symbols"/>
+      </w:rPr>
+    </w:lvl>
+    <w:lvl w:ilvl="4">
+      <w:start w:val="1"/>
+      <w:numFmt w:val="bullet"/>
+      <w:lvlText w:val="o"/>
+      <w:lvlJc w:val="left"/>
+      <w:pPr>
+        <w:ind w:left="3600" w:hanging="360"/>
+      </w:pPr>
+      <w:rPr>
+        <w:rFonts w:ascii="Courier New" w:eastAsia="Courier New" w:hAnsi="Courier New" w:cs="Courier New"/>
+      </w:rPr>
+    </w:lvl>
+    <w:lvl w:ilvl="5">
+      <w:start w:val="1"/>
+      <w:numFmt w:val="bullet"/>
+      <w:lvlText w:val="▪"/>
+      <w:lvlJc w:val="left"/>
+      <w:pPr>
+        <w:ind w:left="4320" w:hanging="360"/>
+      </w:pPr>
+      <w:rPr>
+        <w:rFonts w:ascii="Noto Sans Symbols" w:eastAsia="Noto Sans Symbols" w:hAnsi="Noto Sans Symbols" w:cs="Noto Sans Symbols"/>
+      </w:rPr>
+    </w:lvl>
+    <w:lvl w:ilvl="6">
+      <w:start w:val="1"/>
+      <w:numFmt w:val="bullet"/>
+      <w:lvlText w:val="●"/>
+      <w:lvlJc w:val="left"/>
+      <w:pPr>
+        <w:ind w:left="5040" w:hanging="360"/>
+      </w:pPr>
+      <w:rPr>
+        <w:rFonts w:ascii="Noto Sans Symbols" w:eastAsia="Noto Sans Symbols" w:hAnsi="Noto Sans Symbols" w:cs="Noto Sans Symbols"/>
+      </w:rPr>
+    </w:lvl>
+    <w:lvl w:ilvl="7">
+      <w:start w:val="1"/>
+      <w:numFmt w:val="bullet"/>
+      <w:lvlText w:val="o"/>
+      <w:lvlJc w:val="left"/>
+      <w:pPr>
+        <w:ind w:left="5760" w:hanging="360"/>
+      </w:pPr>
+      <w:rPr>
+        <w:rFonts w:ascii="Courier New" w:eastAsia="Courier New" w:hAnsi="Courier New" w:cs="Courier New"/>
+      </w:rPr>
+    </w:lvl>
+    <w:lvl w:ilvl="8">
+      <w:start w:val="1"/>
+      <w:numFmt w:val="bullet"/>
+      <w:lvlText w:val="▪"/>
+      <w:lvlJc w:val="left"/>
+      <w:pPr>
+        <w:ind w:left="6480" w:hanging="360"/>
+      </w:pPr>
+      <w:rPr>
+        <w:rFonts w:ascii="Noto Sans Symbols" w:eastAsia="Noto Sans Symbols" w:hAnsi="Noto Sans Symbols" w:cs="Noto Sans Symbols"/>
+      </w:rPr>
+    </w:lvl>
+  </w:abstractNum>
+  <w:abstractNum w:abstractNumId="5">
+    <w:nsid w:val="5BA763DE"/>
+    <w:multiLevelType w:val="multilevel"/>
+    <w:tmpl w:val="31FE65A4"/>
+    <w:lvl w:ilvl="0">
+      <w:start w:val="1"/>
+      <w:numFmt w:val="bullet"/>
+      <w:lvlText w:val="●"/>
+      <w:lvlJc w:val="left"/>
+      <w:pPr>
+        <w:ind w:left="720" w:hanging="360"/>
+      </w:pPr>
+      <w:rPr>
+        <w:u w:val="none"/>
+      </w:rPr>
+    </w:lvl>
+    <w:lvl w:ilvl="1">
+      <w:start w:val="1"/>
+      <w:numFmt w:val="bullet"/>
+      <w:lvlText w:val="○"/>
+      <w:lvlJc w:val="left"/>
+      <w:pPr>
+        <w:ind w:left="1440" w:hanging="360"/>
+      </w:pPr>
+      <w:rPr>
+        <w:u w:val="none"/>
+      </w:rPr>
+    </w:lvl>
+    <w:lvl w:ilvl="2">
+      <w:start w:val="1"/>
+      <w:numFmt w:val="bullet"/>
+      <w:lvlText w:val="■"/>
+      <w:lvlJc w:val="left"/>
+      <w:pPr>
+        <w:ind w:left="2160" w:hanging="360"/>
+      </w:pPr>
+      <w:rPr>
+        <w:u w:val="none"/>
+      </w:rPr>
+    </w:lvl>
+    <w:lvl w:ilvl="3">
+      <w:start w:val="1"/>
+      <w:numFmt w:val="bullet"/>
+      <w:lvlText w:val="●"/>
+      <w:lvlJc w:val="left"/>
+      <w:pPr>
+        <w:ind w:left="2880" w:hanging="360"/>
+      </w:pPr>
+      <w:rPr>
+        <w:u w:val="none"/>
+      </w:rPr>
+    </w:lvl>
+    <w:lvl w:ilvl="4">
+      <w:start w:val="1"/>
+      <w:numFmt w:val="bullet"/>
+      <w:lvlText w:val="○"/>
+      <w:lvlJc w:val="left"/>
+      <w:pPr>
+        <w:ind w:left="3600" w:hanging="360"/>
+      </w:pPr>
+      <w:rPr>
+        <w:u w:val="none"/>
+      </w:rPr>
+    </w:lvl>
+    <w:lvl w:ilvl="5">
+      <w:start w:val="1"/>
+      <w:numFmt w:val="bullet"/>
+      <w:lvlText w:val="■"/>
+      <w:lvlJc w:val="left"/>
+      <w:pPr>
+        <w:ind w:left="4320" w:hanging="360"/>
+      </w:pPr>
+      <w:rPr>
+        <w:u w:val="none"/>
+      </w:rPr>
+    </w:lvl>
+    <w:lvl w:ilvl="6">
+      <w:start w:val="1"/>
+      <w:numFmt w:val="bullet"/>
+      <w:lvlText w:val="●"/>
+      <w:lvlJc w:val="left"/>
+      <w:pPr>
+        <w:ind w:left="5040" w:hanging="360"/>
+      </w:pPr>
+      <w:rPr>
+        <w:u w:val="none"/>
+      </w:rPr>
+    </w:lvl>
+    <w:lvl w:ilvl="7">
+      <w:start w:val="1"/>
+      <w:numFmt w:val="bullet"/>
+      <w:lvlText w:val="○"/>
+      <w:lvlJc w:val="left"/>
+      <w:pPr>
+        <w:ind w:left="5760" w:hanging="360"/>
+      </w:pPr>
+      <w:rPr>
+        <w:u w:val="none"/>
+      </w:rPr>
+    </w:lvl>
+    <w:lvl w:ilvl="8">
+      <w:start w:val="1"/>
+      <w:numFmt w:val="bullet"/>
+      <w:lvlText w:val="■"/>
+      <w:lvlJc w:val="left"/>
+      <w:pPr>
+        <w:ind w:left="6480" w:hanging="360"/>
+      </w:pPr>
+      <w:rPr>
+        <w:u w:val="none"/>
+      </w:rPr>
+    </w:lvl>
+  </w:abstractNum>
+  <w:abstractNum w:abstractNumId="6">
+    <w:nsid w:val="5E871E45"/>
+    <w:multiLevelType w:val="multilevel"/>
+    <w:tmpl w:val="F6967BB2"/>
+    <w:lvl w:ilvl="0">
+      <w:start w:val="1"/>
+      <w:numFmt w:val="bullet"/>
+      <w:lvlText w:val="●"/>
+      <w:lvlJc w:val="left"/>
+      <w:pPr>
+        <w:ind w:left="720" w:hanging="360"/>
+      </w:pPr>
+      <w:rPr>
+        <w:u w:val="none"/>
+      </w:rPr>
+    </w:lvl>
+    <w:lvl w:ilvl="1">
+      <w:start w:val="1"/>
+      <w:numFmt w:val="bullet"/>
+      <w:lvlText w:val="○"/>
+      <w:lvlJc w:val="left"/>
+      <w:pPr>
+        <w:ind w:left="1440" w:hanging="360"/>
+      </w:pPr>
+      <w:rPr>
+        <w:u w:val="none"/>
+      </w:rPr>
+    </w:lvl>
+    <w:lvl w:ilvl="2">
+      <w:start w:val="1"/>
+      <w:numFmt w:val="bullet"/>
+      <w:lvlText w:val="■"/>
+      <w:lvlJc w:val="left"/>
+      <w:pPr>
+        <w:ind w:left="2160" w:hanging="360"/>
+      </w:pPr>
+      <w:rPr>
+        <w:u w:val="none"/>
+      </w:rPr>
+    </w:lvl>
+    <w:lvl w:ilvl="3">
+      <w:start w:val="1"/>
+      <w:numFmt w:val="bullet"/>
+      <w:lvlText w:val="●"/>
+      <w:lvlJc w:val="left"/>
+      <w:pPr>
+        <w:ind w:left="2880" w:hanging="360"/>
+      </w:pPr>
+      <w:rPr>
+        <w:u w:val="none"/>
+      </w:rPr>
+    </w:lvl>
+    <w:lvl w:ilvl="4">
+      <w:start w:val="1"/>
+      <w:numFmt w:val="bullet"/>
+      <w:lvlText w:val="○"/>
+      <w:lvlJc w:val="left"/>
+      <w:pPr>
+        <w:ind w:left="3600" w:hanging="360"/>
+      </w:pPr>
+      <w:rPr>
+        <w:u w:val="none"/>
+      </w:rPr>
+    </w:lvl>
+    <w:lvl w:ilvl="5">
+      <w:start w:val="1"/>
+      <w:numFmt w:val="bullet"/>
+      <w:lvlText w:val="■"/>
+      <w:lvlJc w:val="left"/>
+      <w:pPr>
+        <w:ind w:left="4320" w:hanging="360"/>
+      </w:pPr>
+      <w:rPr>
+        <w:u w:val="none"/>
+      </w:rPr>
+    </w:lvl>
+    <w:lvl w:ilvl="6">
+      <w:start w:val="1"/>
+      <w:numFmt w:val="bullet"/>
+      <w:lvlText w:val="●"/>
+      <w:lvlJc w:val="left"/>
+      <w:pPr>
+        <w:ind w:left="5040" w:hanging="360"/>
+      </w:pPr>
+      <w:rPr>
+        <w:u w:val="none"/>
+      </w:rPr>
+    </w:lvl>
+    <w:lvl w:ilvl="7">
+      <w:start w:val="1"/>
+      <w:numFmt w:val="bullet"/>
+      <w:lvlText w:val="○"/>
+      <w:lvlJc w:val="left"/>
+      <w:pPr>
+        <w:ind w:left="5760" w:hanging="360"/>
+      </w:pPr>
+      <w:rPr>
+        <w:u w:val="none"/>
+      </w:rPr>
+    </w:lvl>
+    <w:lvl w:ilvl="8">
+      <w:start w:val="1"/>
+      <w:numFmt w:val="bullet"/>
+      <w:lvlText w:val="■"/>
+      <w:lvlJc w:val="left"/>
+      <w:pPr>
+        <w:ind w:left="6480" w:hanging="360"/>
+      </w:pPr>
+      <w:rPr>
+        <w:u w:val="none"/>
+      </w:rPr>
+    </w:lvl>
+  </w:abstractNum>
+  <w:abstractNum w:abstractNumId="7">
+    <w:nsid w:val="5FCF459C"/>
+    <w:multiLevelType w:val="multilevel"/>
+    <w:tmpl w:val="7A34AF8A"/>
+    <w:lvl w:ilvl="0">
+      <w:start w:val="1"/>
+      <w:numFmt w:val="bullet"/>
+      <w:lvlText w:val="●"/>
+      <w:lvlJc w:val="left"/>
+      <w:pPr>
+        <w:ind w:left="720" w:hanging="360"/>
+      </w:pPr>
+      <w:rPr>
+        <w:u w:val="none"/>
+      </w:rPr>
+    </w:lvl>
+    <w:lvl w:ilvl="1">
+      <w:start w:val="1"/>
+      <w:numFmt w:val="bullet"/>
+      <w:lvlText w:val="○"/>
+      <w:lvlJc w:val="left"/>
+      <w:pPr>
+        <w:ind w:left="1440" w:hanging="360"/>
+      </w:pPr>
+      <w:rPr>
+        <w:u w:val="none"/>
+      </w:rPr>
+    </w:lvl>
+    <w:lvl w:ilvl="2">
+      <w:start w:val="1"/>
+      <w:numFmt w:val="bullet"/>
+      <w:lvlText w:val="■"/>
+      <w:lvlJc w:val="left"/>
+      <w:pPr>
+        <w:ind w:left="2160" w:hanging="360"/>
+      </w:pPr>
+      <w:rPr>
+        <w:u w:val="none"/>
+      </w:rPr>
+    </w:lvl>
+    <w:lvl w:ilvl="3">
+      <w:start w:val="1"/>
+      <w:numFmt w:val="bullet"/>
+      <w:lvlText w:val="●"/>
+      <w:lvlJc w:val="left"/>
+      <w:pPr>
+        <w:ind w:left="2880" w:hanging="360"/>
+      </w:pPr>
+      <w:rPr>
+        <w:u w:val="none"/>
+      </w:rPr>
+    </w:lvl>
+    <w:lvl w:ilvl="4">
+      <w:start w:val="1"/>
+      <w:numFmt w:val="bullet"/>
+      <w:lvlText w:val="○"/>
+      <w:lvlJc w:val="left"/>
+      <w:pPr>
+        <w:ind w:left="3600" w:hanging="360"/>
+      </w:pPr>
+      <w:rPr>
+        <w:u w:val="none"/>
+      </w:rPr>
+    </w:lvl>
+    <w:lvl w:ilvl="5">
+      <w:start w:val="1"/>
+      <w:numFmt w:val="bullet"/>
+      <w:lvlText w:val="■"/>
+      <w:lvlJc w:val="left"/>
+      <w:pPr>
+        <w:ind w:left="4320" w:hanging="360"/>
+      </w:pPr>
+      <w:rPr>
+        <w:u w:val="none"/>
+      </w:rPr>
+    </w:lvl>
+    <w:lvl w:ilvl="6">
+      <w:start w:val="1"/>
+      <w:numFmt w:val="bullet"/>
+      <w:lvlText w:val="●"/>
+      <w:lvlJc w:val="left"/>
+      <w:pPr>
+        <w:ind w:left="5040" w:hanging="360"/>
+      </w:pPr>
+      <w:rPr>
+        <w:u w:val="none"/>
+      </w:rPr>
+    </w:lvl>
+    <w:lvl w:ilvl="7">
+      <w:start w:val="1"/>
+      <w:numFmt w:val="bullet"/>
+      <w:lvlText w:val="○"/>
+      <w:lvlJc w:val="left"/>
+      <w:pPr>
+        <w:ind w:left="5760" w:hanging="360"/>
+      </w:pPr>
+      <w:rPr>
+        <w:u w:val="none"/>
+      </w:rPr>
+    </w:lvl>
+    <w:lvl w:ilvl="8">
+      <w:start w:val="1"/>
+      <w:numFmt w:val="bullet"/>
+      <w:lvlText w:val="■"/>
+      <w:lvlJc w:val="left"/>
+      <w:pPr>
+        <w:ind w:left="6480" w:hanging="360"/>
+      </w:pPr>
+      <w:rPr>
+        <w:u w:val="none"/>
+      </w:rPr>
+    </w:lvl>
+  </w:abstractNum>
+  <w:abstractNum w:abstractNumId="8">
+    <w:nsid w:val="7B0B2D8F"/>
+    <w:multiLevelType w:val="multilevel"/>
+    <w:tmpl w:val="E162256A"/>
     <w:lvl w:ilvl="0">
       <w:start w:val="1"/>
       <w:numFmt w:val="bullet"/>
@@ -1810,13 +3381,31 @@
     </w:lvl>
   </w:abstractNum>
   <w:num w:numId="1">
+    <w:abstractNumId w:val="8"/>
+  </w:num>
+  <w:num w:numId="2">
+    <w:abstractNumId w:val="7"/>
+  </w:num>
+  <w:num w:numId="3">
+    <w:abstractNumId w:val="4"/>
+  </w:num>
+  <w:num w:numId="4">
+    <w:abstractNumId w:val="6"/>
+  </w:num>
+  <w:num w:numId="5">
+    <w:abstractNumId w:val="1"/>
+  </w:num>
+  <w:num w:numId="6">
+    <w:abstractNumId w:val="5"/>
+  </w:num>
+  <w:num w:numId="7">
     <w:abstractNumId w:val="2"/>
   </w:num>
-  <w:num w:numId="2">
+  <w:num w:numId="8">
     <w:abstractNumId w:val="0"/>
   </w:num>
-  <w:num w:numId="3">
-    <w:abstractNumId w:val="1"/>
+  <w:num w:numId="9">
+    <w:abstractNumId w:val="3"/>
   </w:num>
 </w:numbering>
 </file>
@@ -2389,6 +3978,42 @@
       </w:tblCellMar>
     </w:tblPr>
   </w:style>
+  <w:style w:type="character" w:styleId="Hyperlink">
+    <w:name w:val="Hyperlink"/>
+    <w:basedOn w:val="DefaultParagraphFont"/>
+    <w:uiPriority w:val="99"/>
+    <w:unhideWhenUsed/>
+    <w:rsid w:val="006E48F1"/>
+    <w:rPr>
+      <w:color w:val="0000FF" w:themeColor="hyperlink"/>
+      <w:u w:val="single"/>
+    </w:rPr>
+  </w:style>
+  <w:style w:type="paragraph" w:customStyle="1" w:styleId="candidate-para">
+    <w:name w:val="candidate-para"/>
+    <w:basedOn w:val="Normal"/>
+    <w:rsid w:val="009B256B"/>
+    <w:pPr>
+      <w:spacing w:before="100" w:beforeAutospacing="1" w:after="100" w:afterAutospacing="1" w:line="240" w:lineRule="auto"/>
+    </w:pPr>
+    <w:rPr>
+      <w:rFonts w:ascii="Times New Roman" w:eastAsia="Times New Roman" w:hAnsi="Times New Roman" w:cs="Times New Roman"/>
+      <w:sz w:val="24"/>
+      <w:szCs w:val="24"/>
+      <w:lang w:val="en-IN"/>
+    </w:rPr>
+  </w:style>
+  <w:style w:type="paragraph" w:styleId="ListParagraph">
+    <w:name w:val="List Paragraph"/>
+    <w:basedOn w:val="Normal"/>
+    <w:uiPriority w:val="34"/>
+    <w:qFormat/>
+    <w:rsid w:val="009B256B"/>
+    <w:pPr>
+      <w:ind w:left="720"/>
+      <w:contextualSpacing/>
+    </w:pPr>
+  </w:style>
 </w:styles>
 </file>
 

</xml_diff>